<commit_message>
Finalized report and submission requirements
</commit_message>
<xml_diff>
--- a/REPORT.docx
+++ b/REPORT.docx
@@ -8,7 +8,7 @@
           <w:noProof/>
         </w:rPr>
         <w:drawing>
-          <wp:inline distT="0" distB="0" distL="0" distR="0" wp14:anchorId="5C338C0C" wp14:editId="61271B8A">
+          <wp:inline distT="0" distB="0" distL="0" distR="0" wp14:anchorId="5C338C0C" wp14:editId="66342631">
             <wp:extent cx="5731510" cy="3231515"/>
             <wp:effectExtent l="0" t="0" r="0" b="0"/>
             <wp:docPr id="630707502" name="Picture 1" descr="Singapore Institute of Technology (SIT) - Institute for ..."/>
@@ -97,20 +97,7 @@
           <w:szCs w:val="28"/>
         </w:rPr>
         <w:br/>
-      </w:r>
-      <w:r>
-        <w:rPr>
-          <w:sz w:val="28"/>
-          <w:szCs w:val="28"/>
-        </w:rPr>
-        <w:t>FoodSnap</w:t>
-      </w:r>
-      <w:r>
-        <w:rPr>
-          <w:sz w:val="28"/>
-          <w:szCs w:val="28"/>
-        </w:rPr>
-        <w:t xml:space="preserve"> - </w:t>
+        <w:t xml:space="preserve">FoodSnap - </w:t>
       </w:r>
       <w:r>
         <w:rPr>
@@ -158,17 +145,19 @@
           <w:sz w:val="28"/>
           <w:szCs w:val="28"/>
         </w:rPr>
-        <w:br/>
-      </w:r>
-    </w:p>
-    <w:p>
-      <w:pPr>
-        <w:jc w:val="center"/>
+        <w:t>19</w:t>
+      </w:r>
+      <w:r>
         <w:rPr>
           <w:sz w:val="28"/>
           <w:szCs w:val="28"/>
-          <w:lang w:val="en-SG"/>
-        </w:rPr>
+        </w:rPr>
+        <w:br/>
+      </w:r>
+    </w:p>
+    <w:p>
+      <w:pPr>
+        <w:jc w:val="center"/>
       </w:pPr>
       <w:r>
         <w:rPr>
@@ -198,7 +187,7 @@
           <w:szCs w:val="28"/>
           <w:lang w:val="en-SG"/>
         </w:rPr>
-        <w:t xml:space="preserve">, </w:t>
+        <w:t>, 2301360</w:t>
       </w:r>
       <w:r>
         <w:rPr>
@@ -206,7 +195,7 @@
           <w:szCs w:val="28"/>
           <w:lang w:val="en-SG"/>
         </w:rPr>
-        <w:t>2301360</w:t>
+        <w:br/>
       </w:r>
       <w:r>
         <w:rPr>
@@ -214,7 +203,7 @@
           <w:szCs w:val="28"/>
           <w:lang w:val="en-SG"/>
         </w:rPr>
-        <w:br/>
+        <w:t>Thang Weng Khong</w:t>
       </w:r>
       <w:r>
         <w:rPr>
@@ -222,7 +211,7 @@
           <w:szCs w:val="28"/>
           <w:lang w:val="en-SG"/>
         </w:rPr>
-        <w:t>Thang Weng Khong</w:t>
+        <w:t xml:space="preserve">, </w:t>
       </w:r>
       <w:r>
         <w:rPr>
@@ -230,7 +219,7 @@
           <w:szCs w:val="28"/>
           <w:lang w:val="en-SG"/>
         </w:rPr>
-        <w:t xml:space="preserve">, </w:t>
+        <w:t>2301372</w:t>
       </w:r>
       <w:r>
         <w:rPr>
@@ -238,7 +227,8 @@
           <w:szCs w:val="28"/>
           <w:lang w:val="en-SG"/>
         </w:rPr>
-        <w:t>2301372</w:t>
+        <w:br/>
+        <w:t>Tan Yong Chin, 2301359</w:t>
       </w:r>
       <w:r>
         <w:rPr>
@@ -247,6 +237,7 @@
           <w:lang w:val="en-SG"/>
         </w:rPr>
         <w:br/>
+        <w:t>Yap Zi Yang Irwen, 2301345</w:t>
       </w:r>
       <w:r>
         <w:rPr>
@@ -254,23 +245,26 @@
           <w:szCs w:val="28"/>
           <w:lang w:val="en-SG"/>
         </w:rPr>
-        <w:t>Tan Yong Chin</w:t>
-      </w:r>
+        <w:br/>
+        <w:t xml:space="preserve">Muhammad </w:t>
+      </w:r>
+      <w:proofErr w:type="spellStart"/>
       <w:r>
         <w:rPr>
           <w:sz w:val="28"/>
           <w:szCs w:val="28"/>
           <w:lang w:val="en-SG"/>
         </w:rPr>
-        <w:t xml:space="preserve">, </w:t>
-      </w:r>
+        <w:t>Fakhrurazi</w:t>
+      </w:r>
+      <w:proofErr w:type="spellEnd"/>
       <w:r>
         <w:rPr>
           <w:sz w:val="28"/>
           <w:szCs w:val="28"/>
           <w:lang w:val="en-SG"/>
         </w:rPr>
-        <w:t>2301359</w:t>
+        <w:t xml:space="preserve"> Bin Helmi, 2303346</w:t>
       </w:r>
       <w:r>
         <w:rPr>
@@ -286,7 +280,7 @@
           <w:szCs w:val="28"/>
           <w:lang w:val="en-SG"/>
         </w:rPr>
-        <w:t>Yap Zi Yang Irwen</w:t>
+        <w:br/>
       </w:r>
       <w:r>
         <w:rPr>
@@ -294,7 +288,7 @@
           <w:szCs w:val="28"/>
           <w:lang w:val="en-SG"/>
         </w:rPr>
-        <w:t xml:space="preserve">, </w:t>
+        <w:t>Links</w:t>
       </w:r>
       <w:r>
         <w:rPr>
@@ -302,7 +296,7 @@
           <w:szCs w:val="28"/>
           <w:lang w:val="en-SG"/>
         </w:rPr>
-        <w:t>2301345</w:t>
+        <w:t>:</w:t>
       </w:r>
       <w:r>
         <w:rPr>
@@ -316,65 +310,11 @@
         <w:rPr>
           <w:sz w:val="28"/>
           <w:szCs w:val="28"/>
-          <w:lang w:val="en-SG"/>
-        </w:rPr>
-        <w:t>Muhammad Fakhrurazi Bin Helmi</w:t>
-      </w:r>
-      <w:r>
-        <w:rPr>
-          <w:sz w:val="28"/>
-          <w:szCs w:val="28"/>
-          <w:lang w:val="en-SG"/>
-        </w:rPr>
-        <w:t xml:space="preserve">, </w:t>
-      </w:r>
-      <w:r>
-        <w:rPr>
-          <w:sz w:val="28"/>
-          <w:szCs w:val="28"/>
-          <w:lang w:val="en-SG"/>
-        </w:rPr>
-        <w:t>2303346</w:t>
-      </w:r>
-      <w:r>
-        <w:rPr>
-          <w:sz w:val="28"/>
-          <w:szCs w:val="28"/>
-          <w:lang w:val="en-SG"/>
-        </w:rPr>
-        <w:br/>
-      </w:r>
-      <w:r>
-        <w:rPr>
-          <w:sz w:val="28"/>
-          <w:szCs w:val="28"/>
-          <w:lang w:val="en-SG"/>
-        </w:rPr>
-        <w:br/>
-      </w:r>
-      <w:r>
-        <w:rPr>
-          <w:sz w:val="28"/>
-          <w:szCs w:val="28"/>
-          <w:lang w:val="en-SG"/>
-        </w:rPr>
-        <w:t>Links</w:t>
-      </w:r>
-      <w:r>
-        <w:rPr>
-          <w:sz w:val="28"/>
-          <w:szCs w:val="28"/>
-          <w:lang w:val="en-SG"/>
-        </w:rPr>
-        <w:t>:</w:t>
-      </w:r>
-      <w:r>
-        <w:rPr>
-          <w:sz w:val="28"/>
-          <w:szCs w:val="28"/>
-          <w:lang w:val="en-SG"/>
-        </w:rPr>
-        <w:br/>
+        </w:rPr>
+        <w:t>Repo:</w:t>
+      </w:r>
+      <w:r>
+        <w:t xml:space="preserve"> </w:t>
       </w:r>
       <w:hyperlink r:id="rId6" w:history="1">
         <w:r>
@@ -384,7 +324,53 @@
             <w:szCs w:val="28"/>
             <w:lang w:val="en-SG"/>
           </w:rPr>
-          <w:t>https://github.com/ActuallyAnson/CSD3156</w:t>
+          <w:t>https://github.com/ActuallyAnson/CSD3156_Mobile</w:t>
+        </w:r>
+      </w:hyperlink>
+      <w:r>
+        <w:br/>
+      </w:r>
+      <w:r>
+        <w:rPr>
+          <w:sz w:val="28"/>
+          <w:szCs w:val="28"/>
+        </w:rPr>
+        <w:t>Presentation:</w:t>
+      </w:r>
+      <w:r>
+        <w:t xml:space="preserve"> </w:t>
+      </w:r>
+      <w:hyperlink r:id="rId7" w:history="1">
+        <w:r>
+          <w:rPr>
+            <w:rStyle w:val="Hyperlink"/>
+            <w:sz w:val="28"/>
+            <w:szCs w:val="28"/>
+            <w:lang w:val="en-SG"/>
+          </w:rPr>
+          <w:t>https://youtu.be/8quSRuG1QTc</w:t>
+        </w:r>
+      </w:hyperlink>
+      <w:r>
+        <w:br/>
+      </w:r>
+      <w:r>
+        <w:rPr>
+          <w:sz w:val="28"/>
+          <w:szCs w:val="28"/>
+          <w:lang w:val="en-SG"/>
+        </w:rPr>
+        <w:t xml:space="preserve">App Demo: </w:t>
+      </w:r>
+      <w:hyperlink r:id="rId8" w:history="1">
+        <w:r>
+          <w:rPr>
+            <w:rStyle w:val="Hyperlink"/>
+            <w:sz w:val="28"/>
+            <w:szCs w:val="28"/>
+            <w:lang w:val="en-SG"/>
+          </w:rPr>
+          <w:t>https://youtu.be/SkEnQEhIPQ</w:t>
         </w:r>
         <w:r>
           <w:rPr>
@@ -393,16 +379,7 @@
             <w:szCs w:val="28"/>
             <w:lang w:val="en-SG"/>
           </w:rPr>
-          <w:t>_</w:t>
-        </w:r>
-        <w:r>
-          <w:rPr>
-            <w:rStyle w:val="Hyperlink"/>
-            <w:sz w:val="28"/>
-            <w:szCs w:val="28"/>
-            <w:lang w:val="en-SG"/>
-          </w:rPr>
-          <w:t>Mobile</w:t>
+          <w:t>s</w:t>
         </w:r>
       </w:hyperlink>
       <w:r>
@@ -416,6 +393,15 @@
     </w:p>
     <w:sdt>
       <w:sdtPr>
+        <w:rPr>
+          <w:rFonts w:asciiTheme="minorHAnsi" w:eastAsiaTheme="minorHAnsi" w:hAnsiTheme="minorHAnsi" w:cstheme="minorBidi"/>
+          <w:color w:val="auto"/>
+          <w:kern w:val="2"/>
+          <w:sz w:val="22"/>
+          <w:szCs w:val="22"/>
+          <w:lang w:val="en-GB"/>
+          <w14:ligatures w14:val="standardContextual"/>
+        </w:rPr>
         <w:id w:val="761498243"/>
         <w:docPartObj>
           <w:docPartGallery w:val="Table of Contents"/>
@@ -424,16 +410,9 @@
       </w:sdtPr>
       <w:sdtEndPr>
         <w:rPr>
-          <w:rFonts w:asciiTheme="minorHAnsi" w:eastAsiaTheme="minorHAnsi" w:hAnsiTheme="minorHAnsi" w:cstheme="minorBidi"/>
           <w:b/>
           <w:bCs/>
           <w:noProof/>
-          <w:color w:val="auto"/>
-          <w:kern w:val="2"/>
-          <w:sz w:val="22"/>
-          <w:szCs w:val="22"/>
-          <w:lang w:val="en-GB"/>
-          <w14:ligatures w14:val="standardContextual"/>
         </w:rPr>
       </w:sdtEndPr>
       <w:sdtContent>
@@ -448,79 +427,71 @@
         <w:p>
           <w:pPr>
             <w:pStyle w:val="TOC1"/>
-            <w:tabs>
-              <w:tab w:val="right" w:leader="dot" w:pos="9016"/>
-            </w:tabs>
             <w:rPr>
               <w:rFonts w:eastAsiaTheme="minorEastAsia"/>
-              <w:noProof/>
-              <w:sz w:val="24"/>
-              <w:szCs w:val="24"/>
               <w:lang w:val="en-SG" w:eastAsia="en-SG"/>
             </w:rPr>
           </w:pPr>
           <w:r>
+            <w:rPr>
+              <w:noProof w:val="0"/>
+            </w:rPr>
             <w:fldChar w:fldCharType="begin"/>
           </w:r>
           <w:r>
             <w:instrText xml:space="preserve"> TOC \o "1-3" \h \z \u </w:instrText>
           </w:r>
           <w:r>
+            <w:rPr>
+              <w:noProof w:val="0"/>
+            </w:rPr>
             <w:fldChar w:fldCharType="separate"/>
           </w:r>
-          <w:hyperlink w:anchor="_Toc222770309" w:history="1">
+          <w:hyperlink w:anchor="_Toc222794888" w:history="1">
             <w:r>
               <w:rPr>
                 <w:rStyle w:val="Hyperlink"/>
-                <w:noProof/>
                 <w:lang w:val="en-SG"/>
               </w:rPr>
               <w:t>1. Executive Summary</w:t>
             </w:r>
             <w:r>
               <w:rPr>
-                <w:noProof/>
                 <w:webHidden/>
               </w:rPr>
               <w:tab/>
             </w:r>
             <w:r>
               <w:rPr>
-                <w:noProof/>
                 <w:webHidden/>
               </w:rPr>
               <w:fldChar w:fldCharType="begin"/>
             </w:r>
             <w:r>
               <w:rPr>
-                <w:noProof/>
-                <w:webHidden/>
-              </w:rPr>
-              <w:instrText xml:space="preserve"> PAGEREF _Toc222770309 \h </w:instrText>
-            </w:r>
-            <w:r>
-              <w:rPr>
-                <w:noProof/>
-                <w:webHidden/>
-              </w:rPr>
-            </w:r>
-            <w:r>
-              <w:rPr>
-                <w:noProof/>
+                <w:webHidden/>
+              </w:rPr>
+              <w:instrText xml:space="preserve"> PAGEREF _Toc222794888 \h </w:instrText>
+            </w:r>
+            <w:r>
+              <w:rPr>
+                <w:webHidden/>
+              </w:rPr>
+            </w:r>
+            <w:r>
+              <w:rPr>
                 <w:webHidden/>
               </w:rPr>
               <w:fldChar w:fldCharType="separate"/>
             </w:r>
             <w:r>
               <w:rPr>
-                <w:noProof/>
                 <w:webHidden/>
               </w:rPr>
               <w:t>3</w:t>
             </w:r>
             <w:r>
               <w:rPr>
-                <w:noProof/>
                 <w:webHidden/>
               </w:rPr>
               <w:fldChar w:fldCharType="end"/>
@@ -530,70 +501,56 @@
         <w:p>
           <w:pPr>
             <w:pStyle w:val="TOC1"/>
-            <w:tabs>
-              <w:tab w:val="right" w:leader="dot" w:pos="9016"/>
-            </w:tabs>
             <w:rPr>
               <w:rFonts w:eastAsiaTheme="minorEastAsia"/>
-              <w:noProof/>
-              <w:sz w:val="24"/>
-              <w:szCs w:val="24"/>
               <w:lang w:val="en-SG" w:eastAsia="en-SG"/>
             </w:rPr>
           </w:pPr>
-          <w:hyperlink w:anchor="_Toc222770310" w:history="1">
+          <w:hyperlink w:anchor="_Toc222794889" w:history="1">
             <w:r>
               <w:rPr>
                 <w:rStyle w:val="Hyperlink"/>
-                <w:noProof/>
                 <w:lang w:val="en-SG"/>
               </w:rPr>
               <w:t>2. Introduction</w:t>
             </w:r>
             <w:r>
               <w:rPr>
-                <w:noProof/>
                 <w:webHidden/>
               </w:rPr>
               <w:tab/>
             </w:r>
             <w:r>
               <w:rPr>
-                <w:noProof/>
                 <w:webHidden/>
               </w:rPr>
               <w:fldChar w:fldCharType="begin"/>
             </w:r>
             <w:r>
               <w:rPr>
-                <w:noProof/>
-                <w:webHidden/>
-              </w:rPr>
-              <w:instrText xml:space="preserve"> PAGEREF _Toc222770310 \h </w:instrText>
-            </w:r>
-            <w:r>
-              <w:rPr>
-                <w:noProof/>
-                <w:webHidden/>
-              </w:rPr>
-            </w:r>
-            <w:r>
-              <w:rPr>
-                <w:noProof/>
+                <w:webHidden/>
+              </w:rPr>
+              <w:instrText xml:space="preserve"> PAGEREF _Toc222794889 \h </w:instrText>
+            </w:r>
+            <w:r>
+              <w:rPr>
+                <w:webHidden/>
+              </w:rPr>
+            </w:r>
+            <w:r>
+              <w:rPr>
                 <w:webHidden/>
               </w:rPr>
               <w:fldChar w:fldCharType="separate"/>
             </w:r>
             <w:r>
               <w:rPr>
-                <w:noProof/>
                 <w:webHidden/>
               </w:rPr>
               <w:t>3</w:t>
             </w:r>
             <w:r>
               <w:rPr>
-                <w:noProof/>
                 <w:webHidden/>
               </w:rPr>
               <w:fldChar w:fldCharType="end"/>
@@ -609,16 +566,18 @@
             <w:rPr>
               <w:rFonts w:eastAsiaTheme="minorEastAsia"/>
               <w:noProof/>
-              <w:sz w:val="24"/>
-              <w:szCs w:val="24"/>
+              <w:sz w:val="20"/>
+              <w:szCs w:val="20"/>
               <w:lang w:val="en-SG" w:eastAsia="en-SG"/>
             </w:rPr>
           </w:pPr>
-          <w:hyperlink w:anchor="_Toc222770311" w:history="1">
+          <w:hyperlink w:anchor="_Toc222794890" w:history="1">
             <w:r>
               <w:rPr>
                 <w:rStyle w:val="Hyperlink"/>
                 <w:noProof/>
+                <w:sz w:val="20"/>
+                <w:szCs w:val="20"/>
                 <w:lang w:val="en-SG"/>
               </w:rPr>
               <w:t>2.1 Background</w:t>
@@ -627,6 +586,8 @@
               <w:rPr>
                 <w:noProof/>
                 <w:webHidden/>
+                <w:sz w:val="20"/>
+                <w:szCs w:val="20"/>
               </w:rPr>
               <w:tab/>
             </w:r>
@@ -634,6 +595,8 @@
               <w:rPr>
                 <w:noProof/>
                 <w:webHidden/>
+                <w:sz w:val="20"/>
+                <w:szCs w:val="20"/>
               </w:rPr>
               <w:fldChar w:fldCharType="begin"/>
             </w:r>
@@ -641,19 +604,25 @@
               <w:rPr>
                 <w:noProof/>
                 <w:webHidden/>
-              </w:rPr>
-              <w:instrText xml:space="preserve"> PAGEREF _Toc222770311 \h </w:instrText>
-            </w:r>
-            <w:r>
-              <w:rPr>
-                <w:noProof/>
-                <w:webHidden/>
-              </w:rPr>
-            </w:r>
-            <w:r>
-              <w:rPr>
-                <w:noProof/>
-                <w:webHidden/>
+                <w:sz w:val="20"/>
+                <w:szCs w:val="20"/>
+              </w:rPr>
+              <w:instrText xml:space="preserve"> PAGEREF _Toc222794890 \h </w:instrText>
+            </w:r>
+            <w:r>
+              <w:rPr>
+                <w:noProof/>
+                <w:webHidden/>
+                <w:sz w:val="20"/>
+                <w:szCs w:val="20"/>
+              </w:rPr>
+            </w:r>
+            <w:r>
+              <w:rPr>
+                <w:noProof/>
+                <w:webHidden/>
+                <w:sz w:val="20"/>
+                <w:szCs w:val="20"/>
               </w:rPr>
               <w:fldChar w:fldCharType="separate"/>
             </w:r>
@@ -661,6 +630,8 @@
               <w:rPr>
                 <w:noProof/>
                 <w:webHidden/>
+                <w:sz w:val="20"/>
+                <w:szCs w:val="20"/>
               </w:rPr>
               <w:t>3</w:t>
             </w:r>
@@ -668,6 +639,8 @@
               <w:rPr>
                 <w:noProof/>
                 <w:webHidden/>
+                <w:sz w:val="20"/>
+                <w:szCs w:val="20"/>
               </w:rPr>
               <w:fldChar w:fldCharType="end"/>
             </w:r>
@@ -682,16 +655,18 @@
             <w:rPr>
               <w:rFonts w:eastAsiaTheme="minorEastAsia"/>
               <w:noProof/>
-              <w:sz w:val="24"/>
-              <w:szCs w:val="24"/>
+              <w:sz w:val="20"/>
+              <w:szCs w:val="20"/>
               <w:lang w:val="en-SG" w:eastAsia="en-SG"/>
             </w:rPr>
           </w:pPr>
-          <w:hyperlink w:anchor="_Toc222770312" w:history="1">
+          <w:hyperlink w:anchor="_Toc222794891" w:history="1">
             <w:r>
               <w:rPr>
                 <w:rStyle w:val="Hyperlink"/>
                 <w:noProof/>
+                <w:sz w:val="20"/>
+                <w:szCs w:val="20"/>
                 <w:lang w:val="en-SG"/>
               </w:rPr>
               <w:t>2.2 Objectives</w:t>
@@ -700,6 +675,8 @@
               <w:rPr>
                 <w:noProof/>
                 <w:webHidden/>
+                <w:sz w:val="20"/>
+                <w:szCs w:val="20"/>
               </w:rPr>
               <w:tab/>
             </w:r>
@@ -707,6 +684,8 @@
               <w:rPr>
                 <w:noProof/>
                 <w:webHidden/>
+                <w:sz w:val="20"/>
+                <w:szCs w:val="20"/>
               </w:rPr>
               <w:fldChar w:fldCharType="begin"/>
             </w:r>
@@ -714,19 +693,25 @@
               <w:rPr>
                 <w:noProof/>
                 <w:webHidden/>
-              </w:rPr>
-              <w:instrText xml:space="preserve"> PAGEREF _Toc222770312 \h </w:instrText>
-            </w:r>
-            <w:r>
-              <w:rPr>
-                <w:noProof/>
-                <w:webHidden/>
-              </w:rPr>
-            </w:r>
-            <w:r>
-              <w:rPr>
-                <w:noProof/>
-                <w:webHidden/>
+                <w:sz w:val="20"/>
+                <w:szCs w:val="20"/>
+              </w:rPr>
+              <w:instrText xml:space="preserve"> PAGEREF _Toc222794891 \h </w:instrText>
+            </w:r>
+            <w:r>
+              <w:rPr>
+                <w:noProof/>
+                <w:webHidden/>
+                <w:sz w:val="20"/>
+                <w:szCs w:val="20"/>
+              </w:rPr>
+            </w:r>
+            <w:r>
+              <w:rPr>
+                <w:noProof/>
+                <w:webHidden/>
+                <w:sz w:val="20"/>
+                <w:szCs w:val="20"/>
               </w:rPr>
               <w:fldChar w:fldCharType="separate"/>
             </w:r>
@@ -734,6 +719,8 @@
               <w:rPr>
                 <w:noProof/>
                 <w:webHidden/>
+                <w:sz w:val="20"/>
+                <w:szCs w:val="20"/>
               </w:rPr>
               <w:t>3</w:t>
             </w:r>
@@ -741,6 +728,8 @@
               <w:rPr>
                 <w:noProof/>
                 <w:webHidden/>
+                <w:sz w:val="20"/>
+                <w:szCs w:val="20"/>
               </w:rPr>
               <w:fldChar w:fldCharType="end"/>
             </w:r>
@@ -749,69 +738,55 @@
         <w:p>
           <w:pPr>
             <w:pStyle w:val="TOC1"/>
-            <w:tabs>
-              <w:tab w:val="right" w:leader="dot" w:pos="9016"/>
-            </w:tabs>
             <w:rPr>
               <w:rFonts w:eastAsiaTheme="minorEastAsia"/>
-              <w:noProof/>
-              <w:sz w:val="24"/>
-              <w:szCs w:val="24"/>
               <w:lang w:val="en-SG" w:eastAsia="en-SG"/>
             </w:rPr>
           </w:pPr>
-          <w:hyperlink w:anchor="_Toc222770313" w:history="1">
+          <w:hyperlink w:anchor="_Toc222794892" w:history="1">
             <w:r>
               <w:rPr>
                 <w:rStyle w:val="Hyperlink"/>
-                <w:noProof/>
               </w:rPr>
               <w:t>3. Problem Statement</w:t>
             </w:r>
             <w:r>
               <w:rPr>
-                <w:noProof/>
                 <w:webHidden/>
               </w:rPr>
               <w:tab/>
             </w:r>
             <w:r>
               <w:rPr>
-                <w:noProof/>
                 <w:webHidden/>
               </w:rPr>
               <w:fldChar w:fldCharType="begin"/>
             </w:r>
             <w:r>
               <w:rPr>
-                <w:noProof/>
-                <w:webHidden/>
-              </w:rPr>
-              <w:instrText xml:space="preserve"> PAGEREF _Toc222770313 \h </w:instrText>
-            </w:r>
-            <w:r>
-              <w:rPr>
-                <w:noProof/>
-                <w:webHidden/>
-              </w:rPr>
-            </w:r>
-            <w:r>
-              <w:rPr>
-                <w:noProof/>
+                <w:webHidden/>
+              </w:rPr>
+              <w:instrText xml:space="preserve"> PAGEREF _Toc222794892 \h </w:instrText>
+            </w:r>
+            <w:r>
+              <w:rPr>
+                <w:webHidden/>
+              </w:rPr>
+            </w:r>
+            <w:r>
+              <w:rPr>
                 <w:webHidden/>
               </w:rPr>
               <w:fldChar w:fldCharType="separate"/>
             </w:r>
             <w:r>
               <w:rPr>
-                <w:noProof/>
                 <w:webHidden/>
               </w:rPr>
               <w:t>4</w:t>
             </w:r>
             <w:r>
               <w:rPr>
-                <w:noProof/>
                 <w:webHidden/>
               </w:rPr>
               <w:fldChar w:fldCharType="end"/>
@@ -821,22 +796,15 @@
         <w:p>
           <w:pPr>
             <w:pStyle w:val="TOC1"/>
-            <w:tabs>
-              <w:tab w:val="right" w:leader="dot" w:pos="9016"/>
-            </w:tabs>
             <w:rPr>
               <w:rFonts w:eastAsiaTheme="minorEastAsia"/>
-              <w:noProof/>
-              <w:sz w:val="24"/>
-              <w:szCs w:val="24"/>
               <w:lang w:val="en-SG" w:eastAsia="en-SG"/>
             </w:rPr>
           </w:pPr>
-          <w:hyperlink w:anchor="_Toc222770314" w:history="1">
+          <w:hyperlink w:anchor="_Toc222794893" w:history="1">
             <w:r>
               <w:rPr>
                 <w:rStyle w:val="Hyperlink"/>
-                <w:noProof/>
                 <w:lang w:val="en-SG"/>
               </w:rPr>
               <w:t>4.</w:t>
@@ -844,62 +812,53 @@
             <w:r>
               <w:rPr>
                 <w:rStyle w:val="Hyperlink"/>
-                <w:noProof/>
               </w:rPr>
               <w:t xml:space="preserve"> </w:t>
             </w:r>
             <w:r>
               <w:rPr>
                 <w:rStyle w:val="Hyperlink"/>
-                <w:noProof/>
                 <w:lang w:val="en-SG"/>
               </w:rPr>
               <w:t>Scope and Features</w:t>
             </w:r>
             <w:r>
               <w:rPr>
-                <w:noProof/>
                 <w:webHidden/>
               </w:rPr>
               <w:tab/>
             </w:r>
             <w:r>
               <w:rPr>
-                <w:noProof/>
                 <w:webHidden/>
               </w:rPr>
               <w:fldChar w:fldCharType="begin"/>
             </w:r>
             <w:r>
               <w:rPr>
-                <w:noProof/>
-                <w:webHidden/>
-              </w:rPr>
-              <w:instrText xml:space="preserve"> PAGEREF _Toc222770314 \h </w:instrText>
-            </w:r>
-            <w:r>
-              <w:rPr>
-                <w:noProof/>
-                <w:webHidden/>
-              </w:rPr>
-            </w:r>
-            <w:r>
-              <w:rPr>
-                <w:noProof/>
+                <w:webHidden/>
+              </w:rPr>
+              <w:instrText xml:space="preserve"> PAGEREF _Toc222794893 \h </w:instrText>
+            </w:r>
+            <w:r>
+              <w:rPr>
+                <w:webHidden/>
+              </w:rPr>
+            </w:r>
+            <w:r>
+              <w:rPr>
                 <w:webHidden/>
               </w:rPr>
               <w:fldChar w:fldCharType="separate"/>
             </w:r>
             <w:r>
               <w:rPr>
-                <w:noProof/>
                 <w:webHidden/>
               </w:rPr>
               <w:t>4</w:t>
             </w:r>
             <w:r>
               <w:rPr>
-                <w:noProof/>
                 <w:webHidden/>
               </w:rPr>
               <w:fldChar w:fldCharType="end"/>
@@ -915,16 +874,18 @@
             <w:rPr>
               <w:rFonts w:eastAsiaTheme="minorEastAsia"/>
               <w:noProof/>
-              <w:sz w:val="24"/>
-              <w:szCs w:val="24"/>
+              <w:sz w:val="20"/>
+              <w:szCs w:val="20"/>
               <w:lang w:val="en-SG" w:eastAsia="en-SG"/>
             </w:rPr>
           </w:pPr>
-          <w:hyperlink w:anchor="_Toc222770315" w:history="1">
+          <w:hyperlink w:anchor="_Toc222794894" w:history="1">
             <w:r>
               <w:rPr>
                 <w:rStyle w:val="Hyperlink"/>
                 <w:noProof/>
+                <w:sz w:val="20"/>
+                <w:szCs w:val="20"/>
               </w:rPr>
               <w:t>4.1 Core Functionalities</w:t>
             </w:r>
@@ -932,6 +893,8 @@
               <w:rPr>
                 <w:noProof/>
                 <w:webHidden/>
+                <w:sz w:val="20"/>
+                <w:szCs w:val="20"/>
               </w:rPr>
               <w:tab/>
             </w:r>
@@ -939,6 +902,8 @@
               <w:rPr>
                 <w:noProof/>
                 <w:webHidden/>
+                <w:sz w:val="20"/>
+                <w:szCs w:val="20"/>
               </w:rPr>
               <w:fldChar w:fldCharType="begin"/>
             </w:r>
@@ -946,19 +911,25 @@
               <w:rPr>
                 <w:noProof/>
                 <w:webHidden/>
-              </w:rPr>
-              <w:instrText xml:space="preserve"> PAGEREF _Toc222770315 \h </w:instrText>
-            </w:r>
-            <w:r>
-              <w:rPr>
-                <w:noProof/>
-                <w:webHidden/>
-              </w:rPr>
-            </w:r>
-            <w:r>
-              <w:rPr>
-                <w:noProof/>
-                <w:webHidden/>
+                <w:sz w:val="20"/>
+                <w:szCs w:val="20"/>
+              </w:rPr>
+              <w:instrText xml:space="preserve"> PAGEREF _Toc222794894 \h </w:instrText>
+            </w:r>
+            <w:r>
+              <w:rPr>
+                <w:noProof/>
+                <w:webHidden/>
+                <w:sz w:val="20"/>
+                <w:szCs w:val="20"/>
+              </w:rPr>
+            </w:r>
+            <w:r>
+              <w:rPr>
+                <w:noProof/>
+                <w:webHidden/>
+                <w:sz w:val="20"/>
+                <w:szCs w:val="20"/>
               </w:rPr>
               <w:fldChar w:fldCharType="separate"/>
             </w:r>
@@ -966,6 +937,8 @@
               <w:rPr>
                 <w:noProof/>
                 <w:webHidden/>
+                <w:sz w:val="20"/>
+                <w:szCs w:val="20"/>
               </w:rPr>
               <w:t>4</w:t>
             </w:r>
@@ -973,6 +946,8 @@
               <w:rPr>
                 <w:noProof/>
                 <w:webHidden/>
+                <w:sz w:val="20"/>
+                <w:szCs w:val="20"/>
               </w:rPr>
               <w:fldChar w:fldCharType="end"/>
             </w:r>
@@ -987,16 +962,18 @@
             <w:rPr>
               <w:rFonts w:eastAsiaTheme="minorEastAsia"/>
               <w:noProof/>
-              <w:sz w:val="24"/>
-              <w:szCs w:val="24"/>
+              <w:sz w:val="20"/>
+              <w:szCs w:val="20"/>
               <w:lang w:val="en-SG" w:eastAsia="en-SG"/>
             </w:rPr>
           </w:pPr>
-          <w:hyperlink w:anchor="_Toc222770316" w:history="1">
+          <w:hyperlink w:anchor="_Toc222794895" w:history="1">
             <w:r>
               <w:rPr>
                 <w:rStyle w:val="Hyperlink"/>
                 <w:noProof/>
+                <w:sz w:val="20"/>
+                <w:szCs w:val="20"/>
               </w:rPr>
               <w:t>4.2 Mobile Computing Capabilities Demonstrated</w:t>
             </w:r>
@@ -1004,6 +981,8 @@
               <w:rPr>
                 <w:noProof/>
                 <w:webHidden/>
+                <w:sz w:val="20"/>
+                <w:szCs w:val="20"/>
               </w:rPr>
               <w:tab/>
             </w:r>
@@ -1011,6 +990,8 @@
               <w:rPr>
                 <w:noProof/>
                 <w:webHidden/>
+                <w:sz w:val="20"/>
+                <w:szCs w:val="20"/>
               </w:rPr>
               <w:fldChar w:fldCharType="begin"/>
             </w:r>
@@ -1018,19 +999,25 @@
               <w:rPr>
                 <w:noProof/>
                 <w:webHidden/>
-              </w:rPr>
-              <w:instrText xml:space="preserve"> PAGEREF _Toc222770316 \h </w:instrText>
-            </w:r>
-            <w:r>
-              <w:rPr>
-                <w:noProof/>
-                <w:webHidden/>
-              </w:rPr>
-            </w:r>
-            <w:r>
-              <w:rPr>
-                <w:noProof/>
-                <w:webHidden/>
+                <w:sz w:val="20"/>
+                <w:szCs w:val="20"/>
+              </w:rPr>
+              <w:instrText xml:space="preserve"> PAGEREF _Toc222794895 \h </w:instrText>
+            </w:r>
+            <w:r>
+              <w:rPr>
+                <w:noProof/>
+                <w:webHidden/>
+                <w:sz w:val="20"/>
+                <w:szCs w:val="20"/>
+              </w:rPr>
+            </w:r>
+            <w:r>
+              <w:rPr>
+                <w:noProof/>
+                <w:webHidden/>
+                <w:sz w:val="20"/>
+                <w:szCs w:val="20"/>
               </w:rPr>
               <w:fldChar w:fldCharType="separate"/>
             </w:r>
@@ -1038,6 +1025,8 @@
               <w:rPr>
                 <w:noProof/>
                 <w:webHidden/>
+                <w:sz w:val="20"/>
+                <w:szCs w:val="20"/>
               </w:rPr>
               <w:t>4</w:t>
             </w:r>
@@ -1045,6 +1034,8 @@
               <w:rPr>
                 <w:noProof/>
                 <w:webHidden/>
+                <w:sz w:val="20"/>
+                <w:szCs w:val="20"/>
               </w:rPr>
               <w:fldChar w:fldCharType="end"/>
             </w:r>
@@ -1053,69 +1044,55 @@
         <w:p>
           <w:pPr>
             <w:pStyle w:val="TOC1"/>
-            <w:tabs>
-              <w:tab w:val="right" w:leader="dot" w:pos="9016"/>
-            </w:tabs>
             <w:rPr>
               <w:rFonts w:eastAsiaTheme="minorEastAsia"/>
-              <w:noProof/>
-              <w:sz w:val="24"/>
-              <w:szCs w:val="24"/>
               <w:lang w:val="en-SG" w:eastAsia="en-SG"/>
             </w:rPr>
           </w:pPr>
-          <w:hyperlink w:anchor="_Toc222770317" w:history="1">
+          <w:hyperlink w:anchor="_Toc222794896" w:history="1">
             <w:r>
               <w:rPr>
                 <w:rStyle w:val="Hyperlink"/>
-                <w:noProof/>
               </w:rPr>
               <w:t>5. System Overview</w:t>
             </w:r>
             <w:r>
               <w:rPr>
-                <w:noProof/>
                 <w:webHidden/>
               </w:rPr>
               <w:tab/>
             </w:r>
             <w:r>
               <w:rPr>
-                <w:noProof/>
                 <w:webHidden/>
               </w:rPr>
               <w:fldChar w:fldCharType="begin"/>
             </w:r>
             <w:r>
               <w:rPr>
-                <w:noProof/>
-                <w:webHidden/>
-              </w:rPr>
-              <w:instrText xml:space="preserve"> PAGEREF _Toc222770317 \h </w:instrText>
-            </w:r>
-            <w:r>
-              <w:rPr>
-                <w:noProof/>
-                <w:webHidden/>
-              </w:rPr>
-            </w:r>
-            <w:r>
-              <w:rPr>
-                <w:noProof/>
+                <w:webHidden/>
+              </w:rPr>
+              <w:instrText xml:space="preserve"> PAGEREF _Toc222794896 \h </w:instrText>
+            </w:r>
+            <w:r>
+              <w:rPr>
+                <w:webHidden/>
+              </w:rPr>
+            </w:r>
+            <w:r>
+              <w:rPr>
                 <w:webHidden/>
               </w:rPr>
               <w:fldChar w:fldCharType="separate"/>
             </w:r>
             <w:r>
               <w:rPr>
-                <w:noProof/>
                 <w:webHidden/>
               </w:rPr>
               <w:t>5</w:t>
             </w:r>
             <w:r>
               <w:rPr>
-                <w:noProof/>
                 <w:webHidden/>
               </w:rPr>
               <w:fldChar w:fldCharType="end"/>
@@ -1125,69 +1102,55 @@
         <w:p>
           <w:pPr>
             <w:pStyle w:val="TOC1"/>
-            <w:tabs>
-              <w:tab w:val="right" w:leader="dot" w:pos="9016"/>
-            </w:tabs>
             <w:rPr>
               <w:rFonts w:eastAsiaTheme="minorEastAsia"/>
-              <w:noProof/>
-              <w:sz w:val="24"/>
-              <w:szCs w:val="24"/>
               <w:lang w:val="en-SG" w:eastAsia="en-SG"/>
             </w:rPr>
           </w:pPr>
-          <w:hyperlink w:anchor="_Toc222770318" w:history="1">
+          <w:hyperlink w:anchor="_Toc222794897" w:history="1">
             <w:r>
               <w:rPr>
                 <w:rStyle w:val="Hyperlink"/>
-                <w:noProof/>
               </w:rPr>
               <w:t>6. Design</w:t>
             </w:r>
             <w:r>
               <w:rPr>
-                <w:noProof/>
                 <w:webHidden/>
               </w:rPr>
               <w:tab/>
             </w:r>
             <w:r>
               <w:rPr>
-                <w:noProof/>
                 <w:webHidden/>
               </w:rPr>
               <w:fldChar w:fldCharType="begin"/>
             </w:r>
             <w:r>
               <w:rPr>
-                <w:noProof/>
-                <w:webHidden/>
-              </w:rPr>
-              <w:instrText xml:space="preserve"> PAGEREF _Toc222770318 \h </w:instrText>
-            </w:r>
-            <w:r>
-              <w:rPr>
-                <w:noProof/>
-                <w:webHidden/>
-              </w:rPr>
-            </w:r>
-            <w:r>
-              <w:rPr>
-                <w:noProof/>
+                <w:webHidden/>
+              </w:rPr>
+              <w:instrText xml:space="preserve"> PAGEREF _Toc222794897 \h </w:instrText>
+            </w:r>
+            <w:r>
+              <w:rPr>
+                <w:webHidden/>
+              </w:rPr>
+            </w:r>
+            <w:r>
+              <w:rPr>
                 <w:webHidden/>
               </w:rPr>
               <w:fldChar w:fldCharType="separate"/>
             </w:r>
             <w:r>
               <w:rPr>
-                <w:noProof/>
                 <w:webHidden/>
               </w:rPr>
               <w:t>5</w:t>
             </w:r>
             <w:r>
               <w:rPr>
-                <w:noProof/>
                 <w:webHidden/>
               </w:rPr>
               <w:fldChar w:fldCharType="end"/>
@@ -1203,16 +1166,18 @@
             <w:rPr>
               <w:rFonts w:eastAsiaTheme="minorEastAsia"/>
               <w:noProof/>
-              <w:sz w:val="24"/>
-              <w:szCs w:val="24"/>
+              <w:sz w:val="20"/>
+              <w:szCs w:val="20"/>
               <w:lang w:val="en-SG" w:eastAsia="en-SG"/>
             </w:rPr>
           </w:pPr>
-          <w:hyperlink w:anchor="_Toc222770319" w:history="1">
+          <w:hyperlink w:anchor="_Toc222794898" w:history="1">
             <w:r>
               <w:rPr>
                 <w:rStyle w:val="Hyperlink"/>
                 <w:noProof/>
+                <w:sz w:val="20"/>
+                <w:szCs w:val="20"/>
               </w:rPr>
               <w:t>6.1 Design Goals</w:t>
             </w:r>
@@ -1220,6 +1185,8 @@
               <w:rPr>
                 <w:noProof/>
                 <w:webHidden/>
+                <w:sz w:val="20"/>
+                <w:szCs w:val="20"/>
               </w:rPr>
               <w:tab/>
             </w:r>
@@ -1227,6 +1194,8 @@
               <w:rPr>
                 <w:noProof/>
                 <w:webHidden/>
+                <w:sz w:val="20"/>
+                <w:szCs w:val="20"/>
               </w:rPr>
               <w:fldChar w:fldCharType="begin"/>
             </w:r>
@@ -1234,19 +1203,25 @@
               <w:rPr>
                 <w:noProof/>
                 <w:webHidden/>
-              </w:rPr>
-              <w:instrText xml:space="preserve"> PAGEREF _Toc222770319 \h </w:instrText>
-            </w:r>
-            <w:r>
-              <w:rPr>
-                <w:noProof/>
-                <w:webHidden/>
-              </w:rPr>
-            </w:r>
-            <w:r>
-              <w:rPr>
-                <w:noProof/>
-                <w:webHidden/>
+                <w:sz w:val="20"/>
+                <w:szCs w:val="20"/>
+              </w:rPr>
+              <w:instrText xml:space="preserve"> PAGEREF _Toc222794898 \h </w:instrText>
+            </w:r>
+            <w:r>
+              <w:rPr>
+                <w:noProof/>
+                <w:webHidden/>
+                <w:sz w:val="20"/>
+                <w:szCs w:val="20"/>
+              </w:rPr>
+            </w:r>
+            <w:r>
+              <w:rPr>
+                <w:noProof/>
+                <w:webHidden/>
+                <w:sz w:val="20"/>
+                <w:szCs w:val="20"/>
               </w:rPr>
               <w:fldChar w:fldCharType="separate"/>
             </w:r>
@@ -1254,6 +1229,8 @@
               <w:rPr>
                 <w:noProof/>
                 <w:webHidden/>
+                <w:sz w:val="20"/>
+                <w:szCs w:val="20"/>
               </w:rPr>
               <w:t>5</w:t>
             </w:r>
@@ -1261,6 +1238,8 @@
               <w:rPr>
                 <w:noProof/>
                 <w:webHidden/>
+                <w:sz w:val="20"/>
+                <w:szCs w:val="20"/>
               </w:rPr>
               <w:fldChar w:fldCharType="end"/>
             </w:r>
@@ -1275,16 +1254,18 @@
             <w:rPr>
               <w:rFonts w:eastAsiaTheme="minorEastAsia"/>
               <w:noProof/>
-              <w:sz w:val="24"/>
-              <w:szCs w:val="24"/>
+              <w:sz w:val="20"/>
+              <w:szCs w:val="20"/>
               <w:lang w:val="en-SG" w:eastAsia="en-SG"/>
             </w:rPr>
           </w:pPr>
-          <w:hyperlink w:anchor="_Toc222770320" w:history="1">
+          <w:hyperlink w:anchor="_Toc222794899" w:history="1">
             <w:r>
               <w:rPr>
                 <w:rStyle w:val="Hyperlink"/>
                 <w:noProof/>
+                <w:sz w:val="20"/>
+                <w:szCs w:val="20"/>
               </w:rPr>
               <w:t>6.2 Key Design Decisions</w:t>
             </w:r>
@@ -1292,6 +1273,8 @@
               <w:rPr>
                 <w:noProof/>
                 <w:webHidden/>
+                <w:sz w:val="20"/>
+                <w:szCs w:val="20"/>
               </w:rPr>
               <w:tab/>
             </w:r>
@@ -1299,6 +1282,8 @@
               <w:rPr>
                 <w:noProof/>
                 <w:webHidden/>
+                <w:sz w:val="20"/>
+                <w:szCs w:val="20"/>
               </w:rPr>
               <w:fldChar w:fldCharType="begin"/>
             </w:r>
@@ -1306,19 +1291,25 @@
               <w:rPr>
                 <w:noProof/>
                 <w:webHidden/>
-              </w:rPr>
-              <w:instrText xml:space="preserve"> PAGEREF _Toc222770320 \h </w:instrText>
-            </w:r>
-            <w:r>
-              <w:rPr>
-                <w:noProof/>
-                <w:webHidden/>
-              </w:rPr>
-            </w:r>
-            <w:r>
-              <w:rPr>
-                <w:noProof/>
-                <w:webHidden/>
+                <w:sz w:val="20"/>
+                <w:szCs w:val="20"/>
+              </w:rPr>
+              <w:instrText xml:space="preserve"> PAGEREF _Toc222794899 \h </w:instrText>
+            </w:r>
+            <w:r>
+              <w:rPr>
+                <w:noProof/>
+                <w:webHidden/>
+                <w:sz w:val="20"/>
+                <w:szCs w:val="20"/>
+              </w:rPr>
+            </w:r>
+            <w:r>
+              <w:rPr>
+                <w:noProof/>
+                <w:webHidden/>
+                <w:sz w:val="20"/>
+                <w:szCs w:val="20"/>
               </w:rPr>
               <w:fldChar w:fldCharType="separate"/>
             </w:r>
@@ -1326,6 +1317,8 @@
               <w:rPr>
                 <w:noProof/>
                 <w:webHidden/>
+                <w:sz w:val="20"/>
+                <w:szCs w:val="20"/>
               </w:rPr>
               <w:t>5</w:t>
             </w:r>
@@ -1333,6 +1326,8 @@
               <w:rPr>
                 <w:noProof/>
                 <w:webHidden/>
+                <w:sz w:val="20"/>
+                <w:szCs w:val="20"/>
               </w:rPr>
               <w:fldChar w:fldCharType="end"/>
             </w:r>
@@ -1341,69 +1336,55 @@
         <w:p>
           <w:pPr>
             <w:pStyle w:val="TOC1"/>
-            <w:tabs>
-              <w:tab w:val="right" w:leader="dot" w:pos="9016"/>
-            </w:tabs>
             <w:rPr>
               <w:rFonts w:eastAsiaTheme="minorEastAsia"/>
-              <w:noProof/>
-              <w:sz w:val="24"/>
-              <w:szCs w:val="24"/>
               <w:lang w:val="en-SG" w:eastAsia="en-SG"/>
             </w:rPr>
           </w:pPr>
-          <w:hyperlink w:anchor="_Toc222770321" w:history="1">
+          <w:hyperlink w:anchor="_Toc222794900" w:history="1">
             <w:r>
               <w:rPr>
                 <w:rStyle w:val="Hyperlink"/>
-                <w:noProof/>
               </w:rPr>
               <w:t>7. Software Architecture</w:t>
             </w:r>
             <w:r>
               <w:rPr>
-                <w:noProof/>
                 <w:webHidden/>
               </w:rPr>
               <w:tab/>
             </w:r>
             <w:r>
               <w:rPr>
-                <w:noProof/>
                 <w:webHidden/>
               </w:rPr>
               <w:fldChar w:fldCharType="begin"/>
             </w:r>
             <w:r>
               <w:rPr>
-                <w:noProof/>
-                <w:webHidden/>
-              </w:rPr>
-              <w:instrText xml:space="preserve"> PAGEREF _Toc222770321 \h </w:instrText>
-            </w:r>
-            <w:r>
-              <w:rPr>
-                <w:noProof/>
-                <w:webHidden/>
-              </w:rPr>
-            </w:r>
-            <w:r>
-              <w:rPr>
-                <w:noProof/>
+                <w:webHidden/>
+              </w:rPr>
+              <w:instrText xml:space="preserve"> PAGEREF _Toc222794900 \h </w:instrText>
+            </w:r>
+            <w:r>
+              <w:rPr>
+                <w:webHidden/>
+              </w:rPr>
+            </w:r>
+            <w:r>
+              <w:rPr>
                 <w:webHidden/>
               </w:rPr>
               <w:fldChar w:fldCharType="separate"/>
             </w:r>
             <w:r>
               <w:rPr>
-                <w:noProof/>
                 <w:webHidden/>
               </w:rPr>
               <w:t>5</w:t>
             </w:r>
             <w:r>
               <w:rPr>
-                <w:noProof/>
                 <w:webHidden/>
               </w:rPr>
               <w:fldChar w:fldCharType="end"/>
@@ -1419,16 +1400,18 @@
             <w:rPr>
               <w:rFonts w:eastAsiaTheme="minorEastAsia"/>
               <w:noProof/>
-              <w:sz w:val="24"/>
-              <w:szCs w:val="24"/>
+              <w:sz w:val="20"/>
+              <w:szCs w:val="20"/>
               <w:lang w:val="en-SG" w:eastAsia="en-SG"/>
             </w:rPr>
           </w:pPr>
-          <w:hyperlink w:anchor="_Toc222770322" w:history="1">
+          <w:hyperlink w:anchor="_Toc222794901" w:history="1">
             <w:r>
               <w:rPr>
                 <w:rStyle w:val="Hyperlink"/>
                 <w:noProof/>
+                <w:sz w:val="20"/>
+                <w:szCs w:val="20"/>
               </w:rPr>
               <w:t>7.1 Architectural Approach</w:t>
             </w:r>
@@ -1436,6 +1419,8 @@
               <w:rPr>
                 <w:noProof/>
                 <w:webHidden/>
+                <w:sz w:val="20"/>
+                <w:szCs w:val="20"/>
               </w:rPr>
               <w:tab/>
             </w:r>
@@ -1443,6 +1428,8 @@
               <w:rPr>
                 <w:noProof/>
                 <w:webHidden/>
+                <w:sz w:val="20"/>
+                <w:szCs w:val="20"/>
               </w:rPr>
               <w:fldChar w:fldCharType="begin"/>
             </w:r>
@@ -1450,19 +1437,25 @@
               <w:rPr>
                 <w:noProof/>
                 <w:webHidden/>
-              </w:rPr>
-              <w:instrText xml:space="preserve"> PAGEREF _Toc222770322 \h </w:instrText>
-            </w:r>
-            <w:r>
-              <w:rPr>
-                <w:noProof/>
-                <w:webHidden/>
-              </w:rPr>
-            </w:r>
-            <w:r>
-              <w:rPr>
-                <w:noProof/>
-                <w:webHidden/>
+                <w:sz w:val="20"/>
+                <w:szCs w:val="20"/>
+              </w:rPr>
+              <w:instrText xml:space="preserve"> PAGEREF _Toc222794901 \h </w:instrText>
+            </w:r>
+            <w:r>
+              <w:rPr>
+                <w:noProof/>
+                <w:webHidden/>
+                <w:sz w:val="20"/>
+                <w:szCs w:val="20"/>
+              </w:rPr>
+            </w:r>
+            <w:r>
+              <w:rPr>
+                <w:noProof/>
+                <w:webHidden/>
+                <w:sz w:val="20"/>
+                <w:szCs w:val="20"/>
               </w:rPr>
               <w:fldChar w:fldCharType="separate"/>
             </w:r>
@@ -1470,6 +1463,8 @@
               <w:rPr>
                 <w:noProof/>
                 <w:webHidden/>
+                <w:sz w:val="20"/>
+                <w:szCs w:val="20"/>
               </w:rPr>
               <w:t>5</w:t>
             </w:r>
@@ -1477,6 +1472,8 @@
               <w:rPr>
                 <w:noProof/>
                 <w:webHidden/>
+                <w:sz w:val="20"/>
+                <w:szCs w:val="20"/>
               </w:rPr>
               <w:fldChar w:fldCharType="end"/>
             </w:r>
@@ -1491,16 +1488,18 @@
             <w:rPr>
               <w:rFonts w:eastAsiaTheme="minorEastAsia"/>
               <w:noProof/>
-              <w:sz w:val="24"/>
-              <w:szCs w:val="24"/>
+              <w:sz w:val="20"/>
+              <w:szCs w:val="20"/>
               <w:lang w:val="en-SG" w:eastAsia="en-SG"/>
             </w:rPr>
           </w:pPr>
-          <w:hyperlink w:anchor="_Toc222770323" w:history="1">
+          <w:hyperlink w:anchor="_Toc222794902" w:history="1">
             <w:r>
               <w:rPr>
                 <w:rStyle w:val="Hyperlink"/>
                 <w:noProof/>
+                <w:sz w:val="20"/>
+                <w:szCs w:val="20"/>
               </w:rPr>
               <w:t>7.2 Layer Responsibilities</w:t>
             </w:r>
@@ -1508,6 +1507,8 @@
               <w:rPr>
                 <w:noProof/>
                 <w:webHidden/>
+                <w:sz w:val="20"/>
+                <w:szCs w:val="20"/>
               </w:rPr>
               <w:tab/>
             </w:r>
@@ -1515,6 +1516,8 @@
               <w:rPr>
                 <w:noProof/>
                 <w:webHidden/>
+                <w:sz w:val="20"/>
+                <w:szCs w:val="20"/>
               </w:rPr>
               <w:fldChar w:fldCharType="begin"/>
             </w:r>
@@ -1522,19 +1525,25 @@
               <w:rPr>
                 <w:noProof/>
                 <w:webHidden/>
-              </w:rPr>
-              <w:instrText xml:space="preserve"> PAGEREF _Toc222770323 \h </w:instrText>
-            </w:r>
-            <w:r>
-              <w:rPr>
-                <w:noProof/>
-                <w:webHidden/>
-              </w:rPr>
-            </w:r>
-            <w:r>
-              <w:rPr>
-                <w:noProof/>
-                <w:webHidden/>
+                <w:sz w:val="20"/>
+                <w:szCs w:val="20"/>
+              </w:rPr>
+              <w:instrText xml:space="preserve"> PAGEREF _Toc222794902 \h </w:instrText>
+            </w:r>
+            <w:r>
+              <w:rPr>
+                <w:noProof/>
+                <w:webHidden/>
+                <w:sz w:val="20"/>
+                <w:szCs w:val="20"/>
+              </w:rPr>
+            </w:r>
+            <w:r>
+              <w:rPr>
+                <w:noProof/>
+                <w:webHidden/>
+                <w:sz w:val="20"/>
+                <w:szCs w:val="20"/>
               </w:rPr>
               <w:fldChar w:fldCharType="separate"/>
             </w:r>
@@ -1542,6 +1551,8 @@
               <w:rPr>
                 <w:noProof/>
                 <w:webHidden/>
+                <w:sz w:val="20"/>
+                <w:szCs w:val="20"/>
               </w:rPr>
               <w:t>5</w:t>
             </w:r>
@@ -1549,6 +1560,8 @@
               <w:rPr>
                 <w:noProof/>
                 <w:webHidden/>
+                <w:sz w:val="20"/>
+                <w:szCs w:val="20"/>
               </w:rPr>
               <w:fldChar w:fldCharType="end"/>
             </w:r>
@@ -1557,69 +1570,55 @@
         <w:p>
           <w:pPr>
             <w:pStyle w:val="TOC1"/>
-            <w:tabs>
-              <w:tab w:val="right" w:leader="dot" w:pos="9016"/>
-            </w:tabs>
             <w:rPr>
               <w:rFonts w:eastAsiaTheme="minorEastAsia"/>
-              <w:noProof/>
-              <w:sz w:val="24"/>
-              <w:szCs w:val="24"/>
               <w:lang w:val="en-SG" w:eastAsia="en-SG"/>
             </w:rPr>
           </w:pPr>
-          <w:hyperlink w:anchor="_Toc222770324" w:history="1">
+          <w:hyperlink w:anchor="_Toc222794903" w:history="1">
             <w:r>
               <w:rPr>
                 <w:rStyle w:val="Hyperlink"/>
-                <w:noProof/>
-              </w:rPr>
-              <w:t>8. Implementation</w:t>
-            </w:r>
-            <w:r>
-              <w:rPr>
-                <w:noProof/>
+              </w:rPr>
+              <w:t>8. Feature Implementation</w:t>
+            </w:r>
+            <w:r>
+              <w:rPr>
                 <w:webHidden/>
               </w:rPr>
               <w:tab/>
             </w:r>
             <w:r>
               <w:rPr>
-                <w:noProof/>
                 <w:webHidden/>
               </w:rPr>
               <w:fldChar w:fldCharType="begin"/>
             </w:r>
             <w:r>
               <w:rPr>
-                <w:noProof/>
-                <w:webHidden/>
-              </w:rPr>
-              <w:instrText xml:space="preserve"> PAGEREF _Toc222770324 \h </w:instrText>
-            </w:r>
-            <w:r>
-              <w:rPr>
-                <w:noProof/>
-                <w:webHidden/>
-              </w:rPr>
-            </w:r>
-            <w:r>
-              <w:rPr>
-                <w:noProof/>
+                <w:webHidden/>
+              </w:rPr>
+              <w:instrText xml:space="preserve"> PAGEREF _Toc222794903 \h </w:instrText>
+            </w:r>
+            <w:r>
+              <w:rPr>
+                <w:webHidden/>
+              </w:rPr>
+            </w:r>
+            <w:r>
+              <w:rPr>
                 <w:webHidden/>
               </w:rPr>
               <w:fldChar w:fldCharType="separate"/>
             </w:r>
             <w:r>
               <w:rPr>
-                <w:noProof/>
                 <w:webHidden/>
               </w:rPr>
               <w:t>6</w:t>
             </w:r>
             <w:r>
               <w:rPr>
-                <w:noProof/>
                 <w:webHidden/>
               </w:rPr>
               <w:fldChar w:fldCharType="end"/>
@@ -1635,16 +1634,18 @@
             <w:rPr>
               <w:rFonts w:eastAsiaTheme="minorEastAsia"/>
               <w:noProof/>
-              <w:sz w:val="24"/>
-              <w:szCs w:val="24"/>
+              <w:sz w:val="20"/>
+              <w:szCs w:val="20"/>
               <w:lang w:val="en-SG" w:eastAsia="en-SG"/>
             </w:rPr>
           </w:pPr>
-          <w:hyperlink w:anchor="_Toc222770325" w:history="1">
+          <w:hyperlink w:anchor="_Toc222794904" w:history="1">
             <w:r>
               <w:rPr>
                 <w:rStyle w:val="Hyperlink"/>
                 <w:noProof/>
+                <w:sz w:val="20"/>
+                <w:szCs w:val="20"/>
               </w:rPr>
               <w:t>8.1 Camera and Machine Learning</w:t>
             </w:r>
@@ -1652,6 +1653,8 @@
               <w:rPr>
                 <w:noProof/>
                 <w:webHidden/>
+                <w:sz w:val="20"/>
+                <w:szCs w:val="20"/>
               </w:rPr>
               <w:tab/>
             </w:r>
@@ -1659,6 +1662,8 @@
               <w:rPr>
                 <w:noProof/>
                 <w:webHidden/>
+                <w:sz w:val="20"/>
+                <w:szCs w:val="20"/>
               </w:rPr>
               <w:fldChar w:fldCharType="begin"/>
             </w:r>
@@ -1666,19 +1671,25 @@
               <w:rPr>
                 <w:noProof/>
                 <w:webHidden/>
-              </w:rPr>
-              <w:instrText xml:space="preserve"> PAGEREF _Toc222770325 \h </w:instrText>
-            </w:r>
-            <w:r>
-              <w:rPr>
-                <w:noProof/>
-                <w:webHidden/>
-              </w:rPr>
-            </w:r>
-            <w:r>
-              <w:rPr>
-                <w:noProof/>
-                <w:webHidden/>
+                <w:sz w:val="20"/>
+                <w:szCs w:val="20"/>
+              </w:rPr>
+              <w:instrText xml:space="preserve"> PAGEREF _Toc222794904 \h </w:instrText>
+            </w:r>
+            <w:r>
+              <w:rPr>
+                <w:noProof/>
+                <w:webHidden/>
+                <w:sz w:val="20"/>
+                <w:szCs w:val="20"/>
+              </w:rPr>
+            </w:r>
+            <w:r>
+              <w:rPr>
+                <w:noProof/>
+                <w:webHidden/>
+                <w:sz w:val="20"/>
+                <w:szCs w:val="20"/>
               </w:rPr>
               <w:fldChar w:fldCharType="separate"/>
             </w:r>
@@ -1686,6 +1697,8 @@
               <w:rPr>
                 <w:noProof/>
                 <w:webHidden/>
+                <w:sz w:val="20"/>
+                <w:szCs w:val="20"/>
               </w:rPr>
               <w:t>6</w:t>
             </w:r>
@@ -1693,6 +1706,8 @@
               <w:rPr>
                 <w:noProof/>
                 <w:webHidden/>
+                <w:sz w:val="20"/>
+                <w:szCs w:val="20"/>
               </w:rPr>
               <w:fldChar w:fldCharType="end"/>
             </w:r>
@@ -1707,16 +1722,18 @@
             <w:rPr>
               <w:rFonts w:eastAsiaTheme="minorEastAsia"/>
               <w:noProof/>
-              <w:sz w:val="24"/>
-              <w:szCs w:val="24"/>
+              <w:sz w:val="20"/>
+              <w:szCs w:val="20"/>
               <w:lang w:val="en-SG" w:eastAsia="en-SG"/>
             </w:rPr>
           </w:pPr>
-          <w:hyperlink w:anchor="_Toc222770326" w:history="1">
+          <w:hyperlink w:anchor="_Toc222794905" w:history="1">
             <w:r>
               <w:rPr>
                 <w:rStyle w:val="Hyperlink"/>
                 <w:noProof/>
+                <w:sz w:val="20"/>
+                <w:szCs w:val="20"/>
                 <w:lang w:val="en-SG"/>
               </w:rPr>
               <w:t>8.2 Database and Offline Caching</w:t>
@@ -1725,6 +1742,8 @@
               <w:rPr>
                 <w:noProof/>
                 <w:webHidden/>
+                <w:sz w:val="20"/>
+                <w:szCs w:val="20"/>
               </w:rPr>
               <w:tab/>
             </w:r>
@@ -1732,6 +1751,8 @@
               <w:rPr>
                 <w:noProof/>
                 <w:webHidden/>
+                <w:sz w:val="20"/>
+                <w:szCs w:val="20"/>
               </w:rPr>
               <w:fldChar w:fldCharType="begin"/>
             </w:r>
@@ -1739,19 +1760,25 @@
               <w:rPr>
                 <w:noProof/>
                 <w:webHidden/>
-              </w:rPr>
-              <w:instrText xml:space="preserve"> PAGEREF _Toc222770326 \h </w:instrText>
-            </w:r>
-            <w:r>
-              <w:rPr>
-                <w:noProof/>
-                <w:webHidden/>
-              </w:rPr>
-            </w:r>
-            <w:r>
-              <w:rPr>
-                <w:noProof/>
-                <w:webHidden/>
+                <w:sz w:val="20"/>
+                <w:szCs w:val="20"/>
+              </w:rPr>
+              <w:instrText xml:space="preserve"> PAGEREF _Toc222794905 \h </w:instrText>
+            </w:r>
+            <w:r>
+              <w:rPr>
+                <w:noProof/>
+                <w:webHidden/>
+                <w:sz w:val="20"/>
+                <w:szCs w:val="20"/>
+              </w:rPr>
+            </w:r>
+            <w:r>
+              <w:rPr>
+                <w:noProof/>
+                <w:webHidden/>
+                <w:sz w:val="20"/>
+                <w:szCs w:val="20"/>
               </w:rPr>
               <w:fldChar w:fldCharType="separate"/>
             </w:r>
@@ -1759,6 +1786,8 @@
               <w:rPr>
                 <w:noProof/>
                 <w:webHidden/>
+                <w:sz w:val="20"/>
+                <w:szCs w:val="20"/>
               </w:rPr>
               <w:t>6</w:t>
             </w:r>
@@ -1766,6 +1795,8 @@
               <w:rPr>
                 <w:noProof/>
                 <w:webHidden/>
+                <w:sz w:val="20"/>
+                <w:szCs w:val="20"/>
               </w:rPr>
               <w:fldChar w:fldCharType="end"/>
             </w:r>
@@ -1780,16 +1811,18 @@
             <w:rPr>
               <w:rFonts w:eastAsiaTheme="minorEastAsia"/>
               <w:noProof/>
-              <w:sz w:val="24"/>
-              <w:szCs w:val="24"/>
+              <w:sz w:val="20"/>
+              <w:szCs w:val="20"/>
               <w:lang w:val="en-SG" w:eastAsia="en-SG"/>
             </w:rPr>
           </w:pPr>
-          <w:hyperlink w:anchor="_Toc222770327" w:history="1">
+          <w:hyperlink w:anchor="_Toc222794906" w:history="1">
             <w:r>
               <w:rPr>
                 <w:rStyle w:val="Hyperlink"/>
                 <w:noProof/>
+                <w:sz w:val="20"/>
+                <w:szCs w:val="20"/>
               </w:rPr>
               <w:t>8.3 Networking</w:t>
             </w:r>
@@ -1797,6 +1830,8 @@
               <w:rPr>
                 <w:noProof/>
                 <w:webHidden/>
+                <w:sz w:val="20"/>
+                <w:szCs w:val="20"/>
               </w:rPr>
               <w:tab/>
             </w:r>
@@ -1804,6 +1839,8 @@
               <w:rPr>
                 <w:noProof/>
                 <w:webHidden/>
+                <w:sz w:val="20"/>
+                <w:szCs w:val="20"/>
               </w:rPr>
               <w:fldChar w:fldCharType="begin"/>
             </w:r>
@@ -1811,19 +1848,25 @@
               <w:rPr>
                 <w:noProof/>
                 <w:webHidden/>
-              </w:rPr>
-              <w:instrText xml:space="preserve"> PAGEREF _Toc222770327 \h </w:instrText>
-            </w:r>
-            <w:r>
-              <w:rPr>
-                <w:noProof/>
-                <w:webHidden/>
-              </w:rPr>
-            </w:r>
-            <w:r>
-              <w:rPr>
-                <w:noProof/>
-                <w:webHidden/>
+                <w:sz w:val="20"/>
+                <w:szCs w:val="20"/>
+              </w:rPr>
+              <w:instrText xml:space="preserve"> PAGEREF _Toc222794906 \h </w:instrText>
+            </w:r>
+            <w:r>
+              <w:rPr>
+                <w:noProof/>
+                <w:webHidden/>
+                <w:sz w:val="20"/>
+                <w:szCs w:val="20"/>
+              </w:rPr>
+            </w:r>
+            <w:r>
+              <w:rPr>
+                <w:noProof/>
+                <w:webHidden/>
+                <w:sz w:val="20"/>
+                <w:szCs w:val="20"/>
               </w:rPr>
               <w:fldChar w:fldCharType="separate"/>
             </w:r>
@@ -1831,6 +1874,8 @@
               <w:rPr>
                 <w:noProof/>
                 <w:webHidden/>
+                <w:sz w:val="20"/>
+                <w:szCs w:val="20"/>
               </w:rPr>
               <w:t>6</w:t>
             </w:r>
@@ -1838,6 +1883,8 @@
               <w:rPr>
                 <w:noProof/>
                 <w:webHidden/>
+                <w:sz w:val="20"/>
+                <w:szCs w:val="20"/>
               </w:rPr>
               <w:fldChar w:fldCharType="end"/>
             </w:r>
@@ -1852,16 +1899,18 @@
             <w:rPr>
               <w:rFonts w:eastAsiaTheme="minorEastAsia"/>
               <w:noProof/>
-              <w:sz w:val="24"/>
-              <w:szCs w:val="24"/>
+              <w:sz w:val="20"/>
+              <w:szCs w:val="20"/>
               <w:lang w:val="en-SG" w:eastAsia="en-SG"/>
             </w:rPr>
           </w:pPr>
-          <w:hyperlink w:anchor="_Toc222770328" w:history="1">
+          <w:hyperlink w:anchor="_Toc222794907" w:history="1">
             <w:r>
               <w:rPr>
                 <w:rStyle w:val="Hyperlink"/>
                 <w:noProof/>
+                <w:sz w:val="20"/>
+                <w:szCs w:val="20"/>
                 <w:lang w:val="en-SG"/>
               </w:rPr>
               <w:t>8.4 Sensors and Voice Interaction</w:t>
@@ -1870,6 +1919,8 @@
               <w:rPr>
                 <w:noProof/>
                 <w:webHidden/>
+                <w:sz w:val="20"/>
+                <w:szCs w:val="20"/>
               </w:rPr>
               <w:tab/>
             </w:r>
@@ -1877,6 +1928,8 @@
               <w:rPr>
                 <w:noProof/>
                 <w:webHidden/>
+                <w:sz w:val="20"/>
+                <w:szCs w:val="20"/>
               </w:rPr>
               <w:fldChar w:fldCharType="begin"/>
             </w:r>
@@ -1884,19 +1937,25 @@
               <w:rPr>
                 <w:noProof/>
                 <w:webHidden/>
-              </w:rPr>
-              <w:instrText xml:space="preserve"> PAGEREF _Toc222770328 \h </w:instrText>
-            </w:r>
-            <w:r>
-              <w:rPr>
-                <w:noProof/>
-                <w:webHidden/>
-              </w:rPr>
-            </w:r>
-            <w:r>
-              <w:rPr>
-                <w:noProof/>
-                <w:webHidden/>
+                <w:sz w:val="20"/>
+                <w:szCs w:val="20"/>
+              </w:rPr>
+              <w:instrText xml:space="preserve"> PAGEREF _Toc222794907 \h </w:instrText>
+            </w:r>
+            <w:r>
+              <w:rPr>
+                <w:noProof/>
+                <w:webHidden/>
+                <w:sz w:val="20"/>
+                <w:szCs w:val="20"/>
+              </w:rPr>
+            </w:r>
+            <w:r>
+              <w:rPr>
+                <w:noProof/>
+                <w:webHidden/>
+                <w:sz w:val="20"/>
+                <w:szCs w:val="20"/>
               </w:rPr>
               <w:fldChar w:fldCharType="separate"/>
             </w:r>
@@ -1904,6 +1963,8 @@
               <w:rPr>
                 <w:noProof/>
                 <w:webHidden/>
+                <w:sz w:val="20"/>
+                <w:szCs w:val="20"/>
               </w:rPr>
               <w:t>7</w:t>
             </w:r>
@@ -1911,6 +1972,8 @@
               <w:rPr>
                 <w:noProof/>
                 <w:webHidden/>
+                <w:sz w:val="20"/>
+                <w:szCs w:val="20"/>
               </w:rPr>
               <w:fldChar w:fldCharType="end"/>
             </w:r>
@@ -1925,16 +1988,18 @@
             <w:rPr>
               <w:rFonts w:eastAsiaTheme="minorEastAsia"/>
               <w:noProof/>
-              <w:sz w:val="24"/>
-              <w:szCs w:val="24"/>
+              <w:sz w:val="20"/>
+              <w:szCs w:val="20"/>
               <w:lang w:val="en-SG" w:eastAsia="en-SG"/>
             </w:rPr>
           </w:pPr>
-          <w:hyperlink w:anchor="_Toc222770329" w:history="1">
+          <w:hyperlink w:anchor="_Toc222794908" w:history="1">
             <w:r>
               <w:rPr>
                 <w:rStyle w:val="Hyperlink"/>
                 <w:noProof/>
+                <w:sz w:val="20"/>
+                <w:szCs w:val="20"/>
                 <w:lang w:val="en-SG"/>
               </w:rPr>
               <w:t>8.5 Cooking Mode</w:t>
@@ -1943,6 +2008,8 @@
               <w:rPr>
                 <w:noProof/>
                 <w:webHidden/>
+                <w:sz w:val="20"/>
+                <w:szCs w:val="20"/>
               </w:rPr>
               <w:tab/>
             </w:r>
@@ -1950,6 +2017,8 @@
               <w:rPr>
                 <w:noProof/>
                 <w:webHidden/>
+                <w:sz w:val="20"/>
+                <w:szCs w:val="20"/>
               </w:rPr>
               <w:fldChar w:fldCharType="begin"/>
             </w:r>
@@ -1957,19 +2026,25 @@
               <w:rPr>
                 <w:noProof/>
                 <w:webHidden/>
-              </w:rPr>
-              <w:instrText xml:space="preserve"> PAGEREF _Toc222770329 \h </w:instrText>
-            </w:r>
-            <w:r>
-              <w:rPr>
-                <w:noProof/>
-                <w:webHidden/>
-              </w:rPr>
-            </w:r>
-            <w:r>
-              <w:rPr>
-                <w:noProof/>
-                <w:webHidden/>
+                <w:sz w:val="20"/>
+                <w:szCs w:val="20"/>
+              </w:rPr>
+              <w:instrText xml:space="preserve"> PAGEREF _Toc222794908 \h </w:instrText>
+            </w:r>
+            <w:r>
+              <w:rPr>
+                <w:noProof/>
+                <w:webHidden/>
+                <w:sz w:val="20"/>
+                <w:szCs w:val="20"/>
+              </w:rPr>
+            </w:r>
+            <w:r>
+              <w:rPr>
+                <w:noProof/>
+                <w:webHidden/>
+                <w:sz w:val="20"/>
+                <w:szCs w:val="20"/>
               </w:rPr>
               <w:fldChar w:fldCharType="separate"/>
             </w:r>
@@ -1977,6 +2052,8 @@
               <w:rPr>
                 <w:noProof/>
                 <w:webHidden/>
+                <w:sz w:val="20"/>
+                <w:szCs w:val="20"/>
               </w:rPr>
               <w:t>7</w:t>
             </w:r>
@@ -1984,6 +2061,8 @@
               <w:rPr>
                 <w:noProof/>
                 <w:webHidden/>
+                <w:sz w:val="20"/>
+                <w:szCs w:val="20"/>
               </w:rPr>
               <w:fldChar w:fldCharType="end"/>
             </w:r>
@@ -1998,16 +2077,18 @@
             <w:rPr>
               <w:rFonts w:eastAsiaTheme="minorEastAsia"/>
               <w:noProof/>
-              <w:sz w:val="24"/>
-              <w:szCs w:val="24"/>
+              <w:sz w:val="20"/>
+              <w:szCs w:val="20"/>
               <w:lang w:val="en-SG" w:eastAsia="en-SG"/>
             </w:rPr>
           </w:pPr>
-          <w:hyperlink w:anchor="_Toc222770330" w:history="1">
+          <w:hyperlink w:anchor="_Toc222794909" w:history="1">
             <w:r>
               <w:rPr>
                 <w:rStyle w:val="Hyperlink"/>
                 <w:noProof/>
+                <w:sz w:val="20"/>
+                <w:szCs w:val="20"/>
                 <w:lang w:val="en-SG"/>
               </w:rPr>
               <w:t>8.6 Content Provider</w:t>
@@ -2016,6 +2097,8 @@
               <w:rPr>
                 <w:noProof/>
                 <w:webHidden/>
+                <w:sz w:val="20"/>
+                <w:szCs w:val="20"/>
               </w:rPr>
               <w:tab/>
             </w:r>
@@ -2023,6 +2106,8 @@
               <w:rPr>
                 <w:noProof/>
                 <w:webHidden/>
+                <w:sz w:val="20"/>
+                <w:szCs w:val="20"/>
               </w:rPr>
               <w:fldChar w:fldCharType="begin"/>
             </w:r>
@@ -2030,19 +2115,25 @@
               <w:rPr>
                 <w:noProof/>
                 <w:webHidden/>
-              </w:rPr>
-              <w:instrText xml:space="preserve"> PAGEREF _Toc222770330 \h </w:instrText>
-            </w:r>
-            <w:r>
-              <w:rPr>
-                <w:noProof/>
-                <w:webHidden/>
-              </w:rPr>
-            </w:r>
-            <w:r>
-              <w:rPr>
-                <w:noProof/>
-                <w:webHidden/>
+                <w:sz w:val="20"/>
+                <w:szCs w:val="20"/>
+              </w:rPr>
+              <w:instrText xml:space="preserve"> PAGEREF _Toc222794909 \h </w:instrText>
+            </w:r>
+            <w:r>
+              <w:rPr>
+                <w:noProof/>
+                <w:webHidden/>
+                <w:sz w:val="20"/>
+                <w:szCs w:val="20"/>
+              </w:rPr>
+            </w:r>
+            <w:r>
+              <w:rPr>
+                <w:noProof/>
+                <w:webHidden/>
+                <w:sz w:val="20"/>
+                <w:szCs w:val="20"/>
               </w:rPr>
               <w:fldChar w:fldCharType="separate"/>
             </w:r>
@@ -2050,6 +2141,8 @@
               <w:rPr>
                 <w:noProof/>
                 <w:webHidden/>
+                <w:sz w:val="20"/>
+                <w:szCs w:val="20"/>
               </w:rPr>
               <w:t>7</w:t>
             </w:r>
@@ -2057,6 +2150,8 @@
               <w:rPr>
                 <w:noProof/>
                 <w:webHidden/>
+                <w:sz w:val="20"/>
+                <w:szCs w:val="20"/>
               </w:rPr>
               <w:fldChar w:fldCharType="end"/>
             </w:r>
@@ -2071,16 +2166,18 @@
             <w:rPr>
               <w:rFonts w:eastAsiaTheme="minorEastAsia"/>
               <w:noProof/>
-              <w:sz w:val="24"/>
-              <w:szCs w:val="24"/>
+              <w:sz w:val="20"/>
+              <w:szCs w:val="20"/>
               <w:lang w:val="en-SG" w:eastAsia="en-SG"/>
             </w:rPr>
           </w:pPr>
-          <w:hyperlink w:anchor="_Toc222770331" w:history="1">
+          <w:hyperlink w:anchor="_Toc222794910" w:history="1">
             <w:r>
               <w:rPr>
                 <w:rStyle w:val="Hyperlink"/>
                 <w:noProof/>
+                <w:sz w:val="20"/>
+                <w:szCs w:val="20"/>
                 <w:lang w:val="en-SG"/>
               </w:rPr>
               <w:t>8.7 Real-Time HUD Overlay (Canvas)</w:t>
@@ -2089,6 +2186,8 @@
               <w:rPr>
                 <w:noProof/>
                 <w:webHidden/>
+                <w:sz w:val="20"/>
+                <w:szCs w:val="20"/>
               </w:rPr>
               <w:tab/>
             </w:r>
@@ -2096,6 +2195,8 @@
               <w:rPr>
                 <w:noProof/>
                 <w:webHidden/>
+                <w:sz w:val="20"/>
+                <w:szCs w:val="20"/>
               </w:rPr>
               <w:fldChar w:fldCharType="begin"/>
             </w:r>
@@ -2103,19 +2204,25 @@
               <w:rPr>
                 <w:noProof/>
                 <w:webHidden/>
-              </w:rPr>
-              <w:instrText xml:space="preserve"> PAGEREF _Toc222770331 \h </w:instrText>
-            </w:r>
-            <w:r>
-              <w:rPr>
-                <w:noProof/>
-                <w:webHidden/>
-              </w:rPr>
-            </w:r>
-            <w:r>
-              <w:rPr>
-                <w:noProof/>
-                <w:webHidden/>
+                <w:sz w:val="20"/>
+                <w:szCs w:val="20"/>
+              </w:rPr>
+              <w:instrText xml:space="preserve"> PAGEREF _Toc222794910 \h </w:instrText>
+            </w:r>
+            <w:r>
+              <w:rPr>
+                <w:noProof/>
+                <w:webHidden/>
+                <w:sz w:val="20"/>
+                <w:szCs w:val="20"/>
+              </w:rPr>
+            </w:r>
+            <w:r>
+              <w:rPr>
+                <w:noProof/>
+                <w:webHidden/>
+                <w:sz w:val="20"/>
+                <w:szCs w:val="20"/>
               </w:rPr>
               <w:fldChar w:fldCharType="separate"/>
             </w:r>
@@ -2123,6 +2230,8 @@
               <w:rPr>
                 <w:noProof/>
                 <w:webHidden/>
+                <w:sz w:val="20"/>
+                <w:szCs w:val="20"/>
               </w:rPr>
               <w:t>7</w:t>
             </w:r>
@@ -2130,6 +2239,8 @@
               <w:rPr>
                 <w:noProof/>
                 <w:webHidden/>
+                <w:sz w:val="20"/>
+                <w:szCs w:val="20"/>
               </w:rPr>
               <w:fldChar w:fldCharType="end"/>
             </w:r>
@@ -2138,37 +2249,93 @@
         <w:p>
           <w:pPr>
             <w:pStyle w:val="TOC1"/>
+            <w:rPr>
+              <w:rFonts w:eastAsiaTheme="minorEastAsia"/>
+              <w:lang w:val="en-SG" w:eastAsia="en-SG"/>
+            </w:rPr>
+          </w:pPr>
+          <w:hyperlink w:anchor="_Toc222794911" w:history="1">
+            <w:r>
+              <w:rPr>
+                <w:rStyle w:val="Hyperlink"/>
+                <w:lang w:val="en-SG"/>
+              </w:rPr>
+              <w:t>9. Software Engineering Process</w:t>
+            </w:r>
+            <w:r>
+              <w:rPr>
+                <w:webHidden/>
+              </w:rPr>
+              <w:tab/>
+            </w:r>
+            <w:r>
+              <w:rPr>
+                <w:webHidden/>
+              </w:rPr>
+              <w:fldChar w:fldCharType="begin"/>
+            </w:r>
+            <w:r>
+              <w:rPr>
+                <w:webHidden/>
+              </w:rPr>
+              <w:instrText xml:space="preserve"> PAGEREF _Toc222794911 \h </w:instrText>
+            </w:r>
+            <w:r>
+              <w:rPr>
+                <w:webHidden/>
+              </w:rPr>
+            </w:r>
+            <w:r>
+              <w:rPr>
+                <w:webHidden/>
+              </w:rPr>
+              <w:fldChar w:fldCharType="separate"/>
+            </w:r>
+            <w:r>
+              <w:rPr>
+                <w:webHidden/>
+              </w:rPr>
+              <w:t>8</w:t>
+            </w:r>
+            <w:r>
+              <w:rPr>
+                <w:webHidden/>
+              </w:rPr>
+              <w:fldChar w:fldCharType="end"/>
+            </w:r>
+          </w:hyperlink>
+        </w:p>
+        <w:p>
+          <w:pPr>
+            <w:pStyle w:val="TOC2"/>
             <w:tabs>
               <w:tab w:val="right" w:leader="dot" w:pos="9016"/>
             </w:tabs>
             <w:rPr>
               <w:rFonts w:eastAsiaTheme="minorEastAsia"/>
               <w:noProof/>
-              <w:sz w:val="24"/>
-              <w:szCs w:val="24"/>
+              <w:sz w:val="20"/>
+              <w:szCs w:val="20"/>
               <w:lang w:val="en-SG" w:eastAsia="en-SG"/>
             </w:rPr>
           </w:pPr>
-          <w:hyperlink w:anchor="_Toc222770332" w:history="1">
+          <w:hyperlink w:anchor="_Toc222794912" w:history="1">
             <w:r>
               <w:rPr>
                 <w:rStyle w:val="Hyperlink"/>
                 <w:noProof/>
+                <w:sz w:val="20"/>
+                <w:szCs w:val="20"/>
                 <w:lang w:val="en-SG"/>
               </w:rPr>
-              <w:t xml:space="preserve">9. </w:t>
-            </w:r>
-            <w:r>
-              <w:rPr>
-                <w:rStyle w:val="Hyperlink"/>
-                <w:noProof/>
-              </w:rPr>
-              <w:t>Software Engineering and Testing</w:t>
-            </w:r>
-            <w:r>
-              <w:rPr>
-                <w:noProof/>
-                <w:webHidden/>
+              <w:t>9.1 Development Approach</w:t>
+            </w:r>
+            <w:r>
+              <w:rPr>
+                <w:noProof/>
+                <w:webHidden/>
+                <w:sz w:val="20"/>
+                <w:szCs w:val="20"/>
               </w:rPr>
               <w:tab/>
             </w:r>
@@ -2176,6 +2343,8 @@
               <w:rPr>
                 <w:noProof/>
                 <w:webHidden/>
+                <w:sz w:val="20"/>
+                <w:szCs w:val="20"/>
               </w:rPr>
               <w:fldChar w:fldCharType="begin"/>
             </w:r>
@@ -2183,19 +2352,25 @@
               <w:rPr>
                 <w:noProof/>
                 <w:webHidden/>
-              </w:rPr>
-              <w:instrText xml:space="preserve"> PAGEREF _Toc222770332 \h </w:instrText>
-            </w:r>
-            <w:r>
-              <w:rPr>
-                <w:noProof/>
-                <w:webHidden/>
-              </w:rPr>
-            </w:r>
-            <w:r>
-              <w:rPr>
-                <w:noProof/>
-                <w:webHidden/>
+                <w:sz w:val="20"/>
+                <w:szCs w:val="20"/>
+              </w:rPr>
+              <w:instrText xml:space="preserve"> PAGEREF _Toc222794912 \h </w:instrText>
+            </w:r>
+            <w:r>
+              <w:rPr>
+                <w:noProof/>
+                <w:webHidden/>
+                <w:sz w:val="20"/>
+                <w:szCs w:val="20"/>
+              </w:rPr>
+            </w:r>
+            <w:r>
+              <w:rPr>
+                <w:noProof/>
+                <w:webHidden/>
+                <w:sz w:val="20"/>
+                <w:szCs w:val="20"/>
               </w:rPr>
               <w:fldChar w:fldCharType="separate"/>
             </w:r>
@@ -2203,6 +2378,8 @@
               <w:rPr>
                 <w:noProof/>
                 <w:webHidden/>
+                <w:sz w:val="20"/>
+                <w:szCs w:val="20"/>
               </w:rPr>
               <w:t>8</w:t>
             </w:r>
@@ -2210,6 +2387,8 @@
               <w:rPr>
                 <w:noProof/>
                 <w:webHidden/>
+                <w:sz w:val="20"/>
+                <w:szCs w:val="20"/>
               </w:rPr>
               <w:fldChar w:fldCharType="end"/>
             </w:r>
@@ -2217,31 +2396,34 @@
         </w:p>
         <w:p>
           <w:pPr>
-            <w:pStyle w:val="TOC1"/>
+            <w:pStyle w:val="TOC2"/>
             <w:tabs>
               <w:tab w:val="right" w:leader="dot" w:pos="9016"/>
             </w:tabs>
             <w:rPr>
               <w:rFonts w:eastAsiaTheme="minorEastAsia"/>
               <w:noProof/>
-              <w:sz w:val="24"/>
-              <w:szCs w:val="24"/>
+              <w:sz w:val="20"/>
+              <w:szCs w:val="20"/>
               <w:lang w:val="en-SG" w:eastAsia="en-SG"/>
             </w:rPr>
           </w:pPr>
-          <w:hyperlink w:anchor="_Toc222770333" w:history="1">
+          <w:hyperlink w:anchor="_Toc222794913" w:history="1">
             <w:r>
               <w:rPr>
                 <w:rStyle w:val="Hyperlink"/>
                 <w:noProof/>
-                <w:lang w:val="en-SG"/>
-              </w:rPr>
-              <w:t>10. Evaluation and Discussion</w:t>
-            </w:r>
-            <w:r>
-              <w:rPr>
-                <w:noProof/>
-                <w:webHidden/>
+                <w:sz w:val="20"/>
+                <w:szCs w:val="20"/>
+              </w:rPr>
+              <w:t>9.2 Version Control and Collaboration</w:t>
+            </w:r>
+            <w:r>
+              <w:rPr>
+                <w:noProof/>
+                <w:webHidden/>
+                <w:sz w:val="20"/>
+                <w:szCs w:val="20"/>
               </w:rPr>
               <w:tab/>
             </w:r>
@@ -2249,6 +2431,8 @@
               <w:rPr>
                 <w:noProof/>
                 <w:webHidden/>
+                <w:sz w:val="20"/>
+                <w:szCs w:val="20"/>
               </w:rPr>
               <w:fldChar w:fldCharType="begin"/>
             </w:r>
@@ -2256,19 +2440,25 @@
               <w:rPr>
                 <w:noProof/>
                 <w:webHidden/>
-              </w:rPr>
-              <w:instrText xml:space="preserve"> PAGEREF _Toc222770333 \h </w:instrText>
-            </w:r>
-            <w:r>
-              <w:rPr>
-                <w:noProof/>
-                <w:webHidden/>
-              </w:rPr>
-            </w:r>
-            <w:r>
-              <w:rPr>
-                <w:noProof/>
-                <w:webHidden/>
+                <w:sz w:val="20"/>
+                <w:szCs w:val="20"/>
+              </w:rPr>
+              <w:instrText xml:space="preserve"> PAGEREF _Toc222794913 \h </w:instrText>
+            </w:r>
+            <w:r>
+              <w:rPr>
+                <w:noProof/>
+                <w:webHidden/>
+                <w:sz w:val="20"/>
+                <w:szCs w:val="20"/>
+              </w:rPr>
+            </w:r>
+            <w:r>
+              <w:rPr>
+                <w:noProof/>
+                <w:webHidden/>
+                <w:sz w:val="20"/>
+                <w:szCs w:val="20"/>
               </w:rPr>
               <w:fldChar w:fldCharType="separate"/>
             </w:r>
@@ -2276,6 +2466,8 @@
               <w:rPr>
                 <w:noProof/>
                 <w:webHidden/>
+                <w:sz w:val="20"/>
+                <w:szCs w:val="20"/>
               </w:rPr>
               <w:t>8</w:t>
             </w:r>
@@ -2283,6 +2475,8 @@
               <w:rPr>
                 <w:noProof/>
                 <w:webHidden/>
+                <w:sz w:val="20"/>
+                <w:szCs w:val="20"/>
               </w:rPr>
               <w:fldChar w:fldCharType="end"/>
             </w:r>
@@ -2290,44 +2484,35 @@
         </w:p>
         <w:p>
           <w:pPr>
-            <w:pStyle w:val="TOC1"/>
+            <w:pStyle w:val="TOC2"/>
             <w:tabs>
               <w:tab w:val="right" w:leader="dot" w:pos="9016"/>
             </w:tabs>
             <w:rPr>
               <w:rFonts w:eastAsiaTheme="minorEastAsia"/>
               <w:noProof/>
-              <w:sz w:val="24"/>
-              <w:szCs w:val="24"/>
+              <w:sz w:val="20"/>
+              <w:szCs w:val="20"/>
               <w:lang w:val="en-SG" w:eastAsia="en-SG"/>
             </w:rPr>
           </w:pPr>
-          <w:hyperlink w:anchor="_Toc222770334" w:history="1">
+          <w:hyperlink w:anchor="_Toc222794914" w:history="1">
             <w:r>
               <w:rPr>
                 <w:rStyle w:val="Hyperlink"/>
                 <w:noProof/>
-              </w:rPr>
-              <w:t>11. Conclusi</w:t>
-            </w:r>
-            <w:r>
-              <w:rPr>
-                <w:rStyle w:val="Hyperlink"/>
-                <w:noProof/>
-              </w:rPr>
-              <w:t>o</w:t>
-            </w:r>
-            <w:r>
-              <w:rPr>
-                <w:rStyle w:val="Hyperlink"/>
-                <w:noProof/>
-              </w:rPr>
-              <w:t>n</w:t>
-            </w:r>
-            <w:r>
-              <w:rPr>
-                <w:noProof/>
-                <w:webHidden/>
+                <w:sz w:val="20"/>
+                <w:szCs w:val="20"/>
+                <w:lang w:val="en-SG"/>
+              </w:rPr>
+              <w:t>9.3 Continuous Integration</w:t>
+            </w:r>
+            <w:r>
+              <w:rPr>
+                <w:noProof/>
+                <w:webHidden/>
+                <w:sz w:val="20"/>
+                <w:szCs w:val="20"/>
               </w:rPr>
               <w:tab/>
             </w:r>
@@ -2335,6 +2520,8 @@
               <w:rPr>
                 <w:noProof/>
                 <w:webHidden/>
+                <w:sz w:val="20"/>
+                <w:szCs w:val="20"/>
               </w:rPr>
               <w:fldChar w:fldCharType="begin"/>
             </w:r>
@@ -2342,19 +2529,25 @@
               <w:rPr>
                 <w:noProof/>
                 <w:webHidden/>
-              </w:rPr>
-              <w:instrText xml:space="preserve"> PAGEREF _Toc222770334 \h </w:instrText>
-            </w:r>
-            <w:r>
-              <w:rPr>
-                <w:noProof/>
-                <w:webHidden/>
-              </w:rPr>
-            </w:r>
-            <w:r>
-              <w:rPr>
-                <w:noProof/>
-                <w:webHidden/>
+                <w:sz w:val="20"/>
+                <w:szCs w:val="20"/>
+              </w:rPr>
+              <w:instrText xml:space="preserve"> PAGEREF _Toc222794914 \h </w:instrText>
+            </w:r>
+            <w:r>
+              <w:rPr>
+                <w:noProof/>
+                <w:webHidden/>
+                <w:sz w:val="20"/>
+                <w:szCs w:val="20"/>
+              </w:rPr>
+            </w:r>
+            <w:r>
+              <w:rPr>
+                <w:noProof/>
+                <w:webHidden/>
+                <w:sz w:val="20"/>
+                <w:szCs w:val="20"/>
               </w:rPr>
               <w:fldChar w:fldCharType="separate"/>
             </w:r>
@@ -2362,13 +2555,17 @@
               <w:rPr>
                 <w:noProof/>
                 <w:webHidden/>
-              </w:rPr>
-              <w:t>9</w:t>
-            </w:r>
-            <w:r>
-              <w:rPr>
-                <w:noProof/>
-                <w:webHidden/>
+                <w:sz w:val="20"/>
+                <w:szCs w:val="20"/>
+              </w:rPr>
+              <w:t>8</w:t>
+            </w:r>
+            <w:r>
+              <w:rPr>
+                <w:noProof/>
+                <w:webHidden/>
+                <w:sz w:val="20"/>
+                <w:szCs w:val="20"/>
               </w:rPr>
               <w:fldChar w:fldCharType="end"/>
             </w:r>
@@ -2377,29 +2574,93 @@
         <w:p>
           <w:pPr>
             <w:pStyle w:val="TOC1"/>
+            <w:rPr>
+              <w:rFonts w:eastAsiaTheme="minorEastAsia"/>
+              <w:lang w:val="en-SG" w:eastAsia="en-SG"/>
+            </w:rPr>
+          </w:pPr>
+          <w:hyperlink w:anchor="_Toc222794915" w:history="1">
+            <w:r>
+              <w:rPr>
+                <w:rStyle w:val="Hyperlink"/>
+                <w:lang w:val="en-SG"/>
+              </w:rPr>
+              <w:t>10. Testing and Validation</w:t>
+            </w:r>
+            <w:r>
+              <w:rPr>
+                <w:webHidden/>
+              </w:rPr>
+              <w:tab/>
+            </w:r>
+            <w:r>
+              <w:rPr>
+                <w:webHidden/>
+              </w:rPr>
+              <w:fldChar w:fldCharType="begin"/>
+            </w:r>
+            <w:r>
+              <w:rPr>
+                <w:webHidden/>
+              </w:rPr>
+              <w:instrText xml:space="preserve"> PAGEREF _Toc222794915 \h </w:instrText>
+            </w:r>
+            <w:r>
+              <w:rPr>
+                <w:webHidden/>
+              </w:rPr>
+            </w:r>
+            <w:r>
+              <w:rPr>
+                <w:webHidden/>
+              </w:rPr>
+              <w:fldChar w:fldCharType="separate"/>
+            </w:r>
+            <w:r>
+              <w:rPr>
+                <w:webHidden/>
+              </w:rPr>
+              <w:t>8</w:t>
+            </w:r>
+            <w:r>
+              <w:rPr>
+                <w:webHidden/>
+              </w:rPr>
+              <w:fldChar w:fldCharType="end"/>
+            </w:r>
+          </w:hyperlink>
+        </w:p>
+        <w:p>
+          <w:pPr>
+            <w:pStyle w:val="TOC2"/>
             <w:tabs>
               <w:tab w:val="right" w:leader="dot" w:pos="9016"/>
             </w:tabs>
             <w:rPr>
               <w:rFonts w:eastAsiaTheme="minorEastAsia"/>
               <w:noProof/>
-              <w:sz w:val="24"/>
-              <w:szCs w:val="24"/>
+              <w:sz w:val="20"/>
+              <w:szCs w:val="20"/>
               <w:lang w:val="en-SG" w:eastAsia="en-SG"/>
             </w:rPr>
           </w:pPr>
-          <w:hyperlink w:anchor="_Toc222770335" w:history="1">
+          <w:hyperlink w:anchor="_Toc222794916" w:history="1">
             <w:r>
               <w:rPr>
                 <w:rStyle w:val="Hyperlink"/>
                 <w:noProof/>
-              </w:rPr>
-              <w:t>12. AI Usage Declaration</w:t>
-            </w:r>
-            <w:r>
-              <w:rPr>
-                <w:noProof/>
-                <w:webHidden/>
+                <w:sz w:val="20"/>
+                <w:szCs w:val="20"/>
+                <w:lang w:val="en-SG"/>
+              </w:rPr>
+              <w:t>10.1 Unit Testing</w:t>
+            </w:r>
+            <w:r>
+              <w:rPr>
+                <w:noProof/>
+                <w:webHidden/>
+                <w:sz w:val="20"/>
+                <w:szCs w:val="20"/>
               </w:rPr>
               <w:tab/>
             </w:r>
@@ -2407,6 +2668,8 @@
               <w:rPr>
                 <w:noProof/>
                 <w:webHidden/>
+                <w:sz w:val="20"/>
+                <w:szCs w:val="20"/>
               </w:rPr>
               <w:fldChar w:fldCharType="begin"/>
             </w:r>
@@ -2414,19 +2677,25 @@
               <w:rPr>
                 <w:noProof/>
                 <w:webHidden/>
-              </w:rPr>
-              <w:instrText xml:space="preserve"> PAGEREF _Toc222770335 \h </w:instrText>
-            </w:r>
-            <w:r>
-              <w:rPr>
-                <w:noProof/>
-                <w:webHidden/>
-              </w:rPr>
-            </w:r>
-            <w:r>
-              <w:rPr>
-                <w:noProof/>
-                <w:webHidden/>
+                <w:sz w:val="20"/>
+                <w:szCs w:val="20"/>
+              </w:rPr>
+              <w:instrText xml:space="preserve"> PAGEREF _Toc222794916 \h </w:instrText>
+            </w:r>
+            <w:r>
+              <w:rPr>
+                <w:noProof/>
+                <w:webHidden/>
+                <w:sz w:val="20"/>
+                <w:szCs w:val="20"/>
+              </w:rPr>
+            </w:r>
+            <w:r>
+              <w:rPr>
+                <w:noProof/>
+                <w:webHidden/>
+                <w:sz w:val="20"/>
+                <w:szCs w:val="20"/>
               </w:rPr>
               <w:fldChar w:fldCharType="separate"/>
             </w:r>
@@ -2434,13 +2703,17 @@
               <w:rPr>
                 <w:noProof/>
                 <w:webHidden/>
-              </w:rPr>
-              <w:t>9</w:t>
-            </w:r>
-            <w:r>
-              <w:rPr>
-                <w:noProof/>
-                <w:webHidden/>
+                <w:sz w:val="20"/>
+                <w:szCs w:val="20"/>
+              </w:rPr>
+              <w:t>8</w:t>
+            </w:r>
+            <w:r>
+              <w:rPr>
+                <w:noProof/>
+                <w:webHidden/>
+                <w:sz w:val="20"/>
+                <w:szCs w:val="20"/>
               </w:rPr>
               <w:fldChar w:fldCharType="end"/>
             </w:r>
@@ -2448,84 +2721,619 @@
         </w:p>
         <w:p>
           <w:pPr>
-            <w:pStyle w:val="TOC1"/>
+            <w:pStyle w:val="TOC2"/>
             <w:tabs>
               <w:tab w:val="right" w:leader="dot" w:pos="9016"/>
             </w:tabs>
             <w:rPr>
               <w:rFonts w:eastAsiaTheme="minorEastAsia"/>
               <w:noProof/>
+              <w:sz w:val="20"/>
+              <w:szCs w:val="20"/>
+              <w:lang w:val="en-SG" w:eastAsia="en-SG"/>
+            </w:rPr>
+          </w:pPr>
+          <w:hyperlink w:anchor="_Toc222794917" w:history="1">
+            <w:r>
+              <w:rPr>
+                <w:rStyle w:val="Hyperlink"/>
+                <w:noProof/>
+                <w:sz w:val="20"/>
+                <w:szCs w:val="20"/>
+                <w:lang w:val="en-SG"/>
+              </w:rPr>
+              <w:t>10.2 Instrumentation Testing</w:t>
+            </w:r>
+            <w:r>
+              <w:rPr>
+                <w:noProof/>
+                <w:webHidden/>
+                <w:sz w:val="20"/>
+                <w:szCs w:val="20"/>
+              </w:rPr>
+              <w:tab/>
+            </w:r>
+            <w:r>
+              <w:rPr>
+                <w:noProof/>
+                <w:webHidden/>
+                <w:sz w:val="20"/>
+                <w:szCs w:val="20"/>
+              </w:rPr>
+              <w:fldChar w:fldCharType="begin"/>
+            </w:r>
+            <w:r>
+              <w:rPr>
+                <w:noProof/>
+                <w:webHidden/>
+                <w:sz w:val="20"/>
+                <w:szCs w:val="20"/>
+              </w:rPr>
+              <w:instrText xml:space="preserve"> PAGEREF _Toc222794917 \h </w:instrText>
+            </w:r>
+            <w:r>
+              <w:rPr>
+                <w:noProof/>
+                <w:webHidden/>
+                <w:sz w:val="20"/>
+                <w:szCs w:val="20"/>
+              </w:rPr>
+            </w:r>
+            <w:r>
+              <w:rPr>
+                <w:noProof/>
+                <w:webHidden/>
+                <w:sz w:val="20"/>
+                <w:szCs w:val="20"/>
+              </w:rPr>
+              <w:fldChar w:fldCharType="separate"/>
+            </w:r>
+            <w:r>
+              <w:rPr>
+                <w:noProof/>
+                <w:webHidden/>
+                <w:sz w:val="20"/>
+                <w:szCs w:val="20"/>
+              </w:rPr>
+              <w:t>8</w:t>
+            </w:r>
+            <w:r>
+              <w:rPr>
+                <w:noProof/>
+                <w:webHidden/>
+                <w:sz w:val="20"/>
+                <w:szCs w:val="20"/>
+              </w:rPr>
+              <w:fldChar w:fldCharType="end"/>
+            </w:r>
+          </w:hyperlink>
+        </w:p>
+        <w:p>
+          <w:pPr>
+            <w:pStyle w:val="TOC2"/>
+            <w:tabs>
+              <w:tab w:val="right" w:leader="dot" w:pos="9016"/>
+            </w:tabs>
+            <w:rPr>
+              <w:rFonts w:eastAsiaTheme="minorEastAsia"/>
+              <w:noProof/>
+              <w:sz w:val="20"/>
+              <w:szCs w:val="20"/>
+              <w:lang w:val="en-SG" w:eastAsia="en-SG"/>
+            </w:rPr>
+          </w:pPr>
+          <w:hyperlink w:anchor="_Toc222794918" w:history="1">
+            <w:r>
+              <w:rPr>
+                <w:rStyle w:val="Hyperlink"/>
+                <w:noProof/>
+                <w:sz w:val="20"/>
+                <w:szCs w:val="20"/>
+                <w:lang w:val="en-SG"/>
+              </w:rPr>
+              <w:t>10.3 Testing Strategy</w:t>
+            </w:r>
+            <w:r>
+              <w:rPr>
+                <w:noProof/>
+                <w:webHidden/>
+                <w:sz w:val="20"/>
+                <w:szCs w:val="20"/>
+              </w:rPr>
+              <w:tab/>
+            </w:r>
+            <w:r>
+              <w:rPr>
+                <w:noProof/>
+                <w:webHidden/>
+                <w:sz w:val="20"/>
+                <w:szCs w:val="20"/>
+              </w:rPr>
+              <w:fldChar w:fldCharType="begin"/>
+            </w:r>
+            <w:r>
+              <w:rPr>
+                <w:noProof/>
+                <w:webHidden/>
+                <w:sz w:val="20"/>
+                <w:szCs w:val="20"/>
+              </w:rPr>
+              <w:instrText xml:space="preserve"> PAGEREF _Toc222794918 \h </w:instrText>
+            </w:r>
+            <w:r>
+              <w:rPr>
+                <w:noProof/>
+                <w:webHidden/>
+                <w:sz w:val="20"/>
+                <w:szCs w:val="20"/>
+              </w:rPr>
+            </w:r>
+            <w:r>
+              <w:rPr>
+                <w:noProof/>
+                <w:webHidden/>
+                <w:sz w:val="20"/>
+                <w:szCs w:val="20"/>
+              </w:rPr>
+              <w:fldChar w:fldCharType="separate"/>
+            </w:r>
+            <w:r>
+              <w:rPr>
+                <w:noProof/>
+                <w:webHidden/>
+                <w:sz w:val="20"/>
+                <w:szCs w:val="20"/>
+              </w:rPr>
+              <w:t>8</w:t>
+            </w:r>
+            <w:r>
+              <w:rPr>
+                <w:noProof/>
+                <w:webHidden/>
+                <w:sz w:val="20"/>
+                <w:szCs w:val="20"/>
+              </w:rPr>
+              <w:fldChar w:fldCharType="end"/>
+            </w:r>
+          </w:hyperlink>
+        </w:p>
+        <w:p>
+          <w:pPr>
+            <w:pStyle w:val="TOC1"/>
+            <w:rPr>
+              <w:rFonts w:eastAsiaTheme="minorEastAsia"/>
+              <w:lang w:val="en-SG" w:eastAsia="en-SG"/>
+            </w:rPr>
+          </w:pPr>
+          <w:hyperlink w:anchor="_Toc222794919" w:history="1">
+            <w:r>
+              <w:rPr>
+                <w:rStyle w:val="Hyperlink"/>
+              </w:rPr>
+              <w:t>11. Evaluation and Discussion</w:t>
+            </w:r>
+            <w:r>
+              <w:rPr>
+                <w:webHidden/>
+              </w:rPr>
+              <w:tab/>
+            </w:r>
+            <w:r>
+              <w:rPr>
+                <w:webHidden/>
+              </w:rPr>
+              <w:fldChar w:fldCharType="begin"/>
+            </w:r>
+            <w:r>
+              <w:rPr>
+                <w:webHidden/>
+              </w:rPr>
+              <w:instrText xml:space="preserve"> PAGEREF _Toc222794919 \h </w:instrText>
+            </w:r>
+            <w:r>
+              <w:rPr>
+                <w:webHidden/>
+              </w:rPr>
+            </w:r>
+            <w:r>
+              <w:rPr>
+                <w:webHidden/>
+              </w:rPr>
+              <w:fldChar w:fldCharType="separate"/>
+            </w:r>
+            <w:r>
+              <w:rPr>
+                <w:webHidden/>
+              </w:rPr>
+              <w:t>9</w:t>
+            </w:r>
+            <w:r>
+              <w:rPr>
+                <w:webHidden/>
+              </w:rPr>
+              <w:fldChar w:fldCharType="end"/>
+            </w:r>
+          </w:hyperlink>
+        </w:p>
+        <w:p>
+          <w:pPr>
+            <w:pStyle w:val="TOC2"/>
+            <w:tabs>
+              <w:tab w:val="right" w:leader="dot" w:pos="9016"/>
+            </w:tabs>
+            <w:rPr>
+              <w:rFonts w:eastAsiaTheme="minorEastAsia"/>
+              <w:noProof/>
+              <w:sz w:val="20"/>
+              <w:szCs w:val="20"/>
+              <w:lang w:val="en-SG" w:eastAsia="en-SG"/>
+            </w:rPr>
+          </w:pPr>
+          <w:hyperlink w:anchor="_Toc222794920" w:history="1">
+            <w:r>
+              <w:rPr>
+                <w:rStyle w:val="Hyperlink"/>
+                <w:noProof/>
+                <w:sz w:val="20"/>
+                <w:szCs w:val="20"/>
+                <w:lang w:val="en-SG"/>
+              </w:rPr>
+              <w:t>11.1 Feature Outcomes</w:t>
+            </w:r>
+            <w:r>
+              <w:rPr>
+                <w:noProof/>
+                <w:webHidden/>
+                <w:sz w:val="20"/>
+                <w:szCs w:val="20"/>
+              </w:rPr>
+              <w:tab/>
+            </w:r>
+            <w:r>
+              <w:rPr>
+                <w:noProof/>
+                <w:webHidden/>
+                <w:sz w:val="20"/>
+                <w:szCs w:val="20"/>
+              </w:rPr>
+              <w:fldChar w:fldCharType="begin"/>
+            </w:r>
+            <w:r>
+              <w:rPr>
+                <w:noProof/>
+                <w:webHidden/>
+                <w:sz w:val="20"/>
+                <w:szCs w:val="20"/>
+              </w:rPr>
+              <w:instrText xml:space="preserve"> PAGEREF _Toc222794920 \h </w:instrText>
+            </w:r>
+            <w:r>
+              <w:rPr>
+                <w:noProof/>
+                <w:webHidden/>
+                <w:sz w:val="20"/>
+                <w:szCs w:val="20"/>
+              </w:rPr>
+            </w:r>
+            <w:r>
+              <w:rPr>
+                <w:noProof/>
+                <w:webHidden/>
+                <w:sz w:val="20"/>
+                <w:szCs w:val="20"/>
+              </w:rPr>
+              <w:fldChar w:fldCharType="separate"/>
+            </w:r>
+            <w:r>
+              <w:rPr>
+                <w:noProof/>
+                <w:webHidden/>
+                <w:sz w:val="20"/>
+                <w:szCs w:val="20"/>
+              </w:rPr>
+              <w:t>9</w:t>
+            </w:r>
+            <w:r>
+              <w:rPr>
+                <w:noProof/>
+                <w:webHidden/>
+                <w:sz w:val="20"/>
+                <w:szCs w:val="20"/>
+              </w:rPr>
+              <w:fldChar w:fldCharType="end"/>
+            </w:r>
+          </w:hyperlink>
+        </w:p>
+        <w:p>
+          <w:pPr>
+            <w:pStyle w:val="TOC2"/>
+            <w:tabs>
+              <w:tab w:val="right" w:leader="dot" w:pos="9016"/>
+            </w:tabs>
+            <w:rPr>
+              <w:rFonts w:eastAsiaTheme="minorEastAsia"/>
+              <w:noProof/>
+              <w:sz w:val="20"/>
+              <w:szCs w:val="20"/>
+              <w:lang w:val="en-SG" w:eastAsia="en-SG"/>
+            </w:rPr>
+          </w:pPr>
+          <w:hyperlink w:anchor="_Toc222794921" w:history="1">
+            <w:r>
+              <w:rPr>
+                <w:rStyle w:val="Hyperlink"/>
+                <w:noProof/>
+                <w:sz w:val="20"/>
+                <w:szCs w:val="20"/>
+                <w:lang w:val="en-SG"/>
+              </w:rPr>
+              <w:t>11.2 User Experience</w:t>
+            </w:r>
+            <w:r>
+              <w:rPr>
+                <w:noProof/>
+                <w:webHidden/>
+                <w:sz w:val="20"/>
+                <w:szCs w:val="20"/>
+              </w:rPr>
+              <w:tab/>
+            </w:r>
+            <w:r>
+              <w:rPr>
+                <w:noProof/>
+                <w:webHidden/>
+                <w:sz w:val="20"/>
+                <w:szCs w:val="20"/>
+              </w:rPr>
+              <w:fldChar w:fldCharType="begin"/>
+            </w:r>
+            <w:r>
+              <w:rPr>
+                <w:noProof/>
+                <w:webHidden/>
+                <w:sz w:val="20"/>
+                <w:szCs w:val="20"/>
+              </w:rPr>
+              <w:instrText xml:space="preserve"> PAGEREF _Toc222794921 \h </w:instrText>
+            </w:r>
+            <w:r>
+              <w:rPr>
+                <w:noProof/>
+                <w:webHidden/>
+                <w:sz w:val="20"/>
+                <w:szCs w:val="20"/>
+              </w:rPr>
+            </w:r>
+            <w:r>
+              <w:rPr>
+                <w:noProof/>
+                <w:webHidden/>
+                <w:sz w:val="20"/>
+                <w:szCs w:val="20"/>
+              </w:rPr>
+              <w:fldChar w:fldCharType="separate"/>
+            </w:r>
+            <w:r>
+              <w:rPr>
+                <w:noProof/>
+                <w:webHidden/>
+                <w:sz w:val="20"/>
+                <w:szCs w:val="20"/>
+              </w:rPr>
+              <w:t>9</w:t>
+            </w:r>
+            <w:r>
+              <w:rPr>
+                <w:noProof/>
+                <w:webHidden/>
+                <w:sz w:val="20"/>
+                <w:szCs w:val="20"/>
+              </w:rPr>
+              <w:fldChar w:fldCharType="end"/>
+            </w:r>
+          </w:hyperlink>
+        </w:p>
+        <w:p>
+          <w:pPr>
+            <w:pStyle w:val="TOC2"/>
+            <w:tabs>
+              <w:tab w:val="right" w:leader="dot" w:pos="9016"/>
+            </w:tabs>
+            <w:rPr>
+              <w:rFonts w:eastAsiaTheme="minorEastAsia"/>
+              <w:noProof/>
+              <w:sz w:val="20"/>
+              <w:szCs w:val="20"/>
+              <w:lang w:val="en-SG" w:eastAsia="en-SG"/>
+            </w:rPr>
+          </w:pPr>
+          <w:hyperlink w:anchor="_Toc222794922" w:history="1">
+            <w:r>
+              <w:rPr>
+                <w:rStyle w:val="Hyperlink"/>
+                <w:noProof/>
+                <w:sz w:val="20"/>
+                <w:szCs w:val="20"/>
+                <w:lang w:val="en-SG"/>
+              </w:rPr>
+              <w:t>11.3 Limitations</w:t>
+            </w:r>
+            <w:r>
+              <w:rPr>
+                <w:noProof/>
+                <w:webHidden/>
+                <w:sz w:val="20"/>
+                <w:szCs w:val="20"/>
+              </w:rPr>
+              <w:tab/>
+            </w:r>
+            <w:r>
+              <w:rPr>
+                <w:noProof/>
+                <w:webHidden/>
+                <w:sz w:val="20"/>
+                <w:szCs w:val="20"/>
+              </w:rPr>
+              <w:fldChar w:fldCharType="begin"/>
+            </w:r>
+            <w:r>
+              <w:rPr>
+                <w:noProof/>
+                <w:webHidden/>
+                <w:sz w:val="20"/>
+                <w:szCs w:val="20"/>
+              </w:rPr>
+              <w:instrText xml:space="preserve"> PAGEREF _Toc222794922 \h </w:instrText>
+            </w:r>
+            <w:r>
+              <w:rPr>
+                <w:noProof/>
+                <w:webHidden/>
+                <w:sz w:val="20"/>
+                <w:szCs w:val="20"/>
+              </w:rPr>
+            </w:r>
+            <w:r>
+              <w:rPr>
+                <w:noProof/>
+                <w:webHidden/>
+                <w:sz w:val="20"/>
+                <w:szCs w:val="20"/>
+              </w:rPr>
+              <w:fldChar w:fldCharType="separate"/>
+            </w:r>
+            <w:r>
+              <w:rPr>
+                <w:noProof/>
+                <w:webHidden/>
+                <w:sz w:val="20"/>
+                <w:szCs w:val="20"/>
+              </w:rPr>
+              <w:t>9</w:t>
+            </w:r>
+            <w:r>
+              <w:rPr>
+                <w:noProof/>
+                <w:webHidden/>
+                <w:sz w:val="20"/>
+                <w:szCs w:val="20"/>
+              </w:rPr>
+              <w:fldChar w:fldCharType="end"/>
+            </w:r>
+          </w:hyperlink>
+        </w:p>
+        <w:p>
+          <w:pPr>
+            <w:pStyle w:val="TOC1"/>
+            <w:rPr>
+              <w:rFonts w:eastAsiaTheme="minorEastAsia"/>
               <w:sz w:val="24"/>
               <w:szCs w:val="24"/>
               <w:lang w:val="en-SG" w:eastAsia="en-SG"/>
             </w:rPr>
           </w:pPr>
-          <w:hyperlink w:anchor="_Toc222770336" w:history="1">
+          <w:hyperlink w:anchor="_Toc222794923" w:history="1">
             <w:r>
               <w:rPr>
                 <w:rStyle w:val="Hyperlink"/>
-                <w:noProof/>
-              </w:rPr>
-              <w:t>13. Team Contribu</w:t>
-            </w:r>
+              </w:rPr>
+              <w:t>12. AI Usage Declaration</w:t>
+            </w:r>
+            <w:r>
+              <w:rPr>
+                <w:webHidden/>
+              </w:rPr>
+              <w:tab/>
+            </w:r>
+            <w:r>
+              <w:rPr>
+                <w:webHidden/>
+              </w:rPr>
+              <w:fldChar w:fldCharType="begin"/>
+            </w:r>
+            <w:r>
+              <w:rPr>
+                <w:webHidden/>
+              </w:rPr>
+              <w:instrText xml:space="preserve"> PAGEREF _Toc222794923 \h </w:instrText>
+            </w:r>
+            <w:r>
+              <w:rPr>
+                <w:webHidden/>
+              </w:rPr>
+            </w:r>
+            <w:r>
+              <w:rPr>
+                <w:webHidden/>
+              </w:rPr>
+              <w:fldChar w:fldCharType="separate"/>
+            </w:r>
+            <w:r>
+              <w:rPr>
+                <w:webHidden/>
+              </w:rPr>
+              <w:t>9</w:t>
+            </w:r>
+            <w:r>
+              <w:rPr>
+                <w:webHidden/>
+              </w:rPr>
+              <w:fldChar w:fldCharType="end"/>
+            </w:r>
+          </w:hyperlink>
+        </w:p>
+        <w:p>
+          <w:pPr>
+            <w:pStyle w:val="TOC1"/>
+            <w:rPr>
+              <w:rFonts w:eastAsiaTheme="minorEastAsia"/>
+              <w:lang w:val="en-SG" w:eastAsia="en-SG"/>
+            </w:rPr>
+          </w:pPr>
+          <w:hyperlink w:anchor="_Toc222794924" w:history="1">
             <w:r>
               <w:rPr>
                 <w:rStyle w:val="Hyperlink"/>
-                <w:noProof/>
-              </w:rPr>
-              <w:t>t</w:t>
-            </w:r>
-            <w:r>
-              <w:rPr>
-                <w:rStyle w:val="Hyperlink"/>
-                <w:noProof/>
-              </w:rPr>
-              <w:t>ions</w:t>
-            </w:r>
-            <w:r>
-              <w:rPr>
-                <w:noProof/>
+              </w:rPr>
+              <w:t>13. Team Contributions</w:t>
+            </w:r>
+            <w:r>
+              <w:rPr>
                 <w:webHidden/>
               </w:rPr>
               <w:tab/>
             </w:r>
             <w:r>
               <w:rPr>
-                <w:noProof/>
                 <w:webHidden/>
               </w:rPr>
               <w:fldChar w:fldCharType="begin"/>
             </w:r>
             <w:r>
               <w:rPr>
-                <w:noProof/>
-                <w:webHidden/>
-              </w:rPr>
-              <w:instrText xml:space="preserve"> PAGEREF _Toc222770336 \h </w:instrText>
-            </w:r>
-            <w:r>
-              <w:rPr>
-                <w:noProof/>
-                <w:webHidden/>
-              </w:rPr>
-            </w:r>
-            <w:r>
-              <w:rPr>
-                <w:noProof/>
+                <w:webHidden/>
+              </w:rPr>
+              <w:instrText xml:space="preserve"> PAGEREF _Toc222794924 \h </w:instrText>
+            </w:r>
+            <w:r>
+              <w:rPr>
+                <w:webHidden/>
+              </w:rPr>
+            </w:r>
+            <w:r>
+              <w:rPr>
                 <w:webHidden/>
               </w:rPr>
               <w:fldChar w:fldCharType="separate"/>
             </w:r>
             <w:r>
               <w:rPr>
-                <w:noProof/>
                 <w:webHidden/>
               </w:rPr>
               <w:t>9</w:t>
             </w:r>
             <w:r>
               <w:rPr>
-                <w:noProof/>
                 <w:webHidden/>
               </w:rPr>
               <w:fldChar w:fldCharType="end"/>
@@ -2539,6 +3347,7 @@
               <w:bCs/>
               <w:noProof/>
             </w:rPr>
+            <w:lastRenderedPageBreak/>
             <w:fldChar w:fldCharType="end"/>
           </w:r>
         </w:p>
@@ -2546,35 +3355,16 @@
     </w:sdt>
     <w:p>
       <w:pPr>
-        <w:rPr>
-          <w:sz w:val="28"/>
-          <w:szCs w:val="28"/>
-          <w:lang w:val="en-SG"/>
-        </w:rPr>
-      </w:pPr>
-    </w:p>
-    <w:p>
-      <w:pPr>
-        <w:rPr>
-          <w:sz w:val="28"/>
-          <w:szCs w:val="28"/>
-          <w:lang w:val="en-SG"/>
-        </w:rPr>
-      </w:pPr>
-    </w:p>
-    <w:p>
-      <w:pPr>
         <w:pStyle w:val="Heading1"/>
         <w:rPr>
           <w:lang w:val="en-SG"/>
         </w:rPr>
       </w:pPr>
-      <w:bookmarkStart w:id="0" w:name="_Toc222770309"/>
-      <w:r>
-        <w:rPr>
-          <w:lang w:val="en-SG"/>
-        </w:rPr>
-        <w:lastRenderedPageBreak/>
+      <w:bookmarkStart w:id="0" w:name="_Toc222794888"/>
+      <w:r>
+        <w:rPr>
+          <w:lang w:val="en-SG"/>
+        </w:rPr>
         <w:t>1.</w:t>
       </w:r>
       <w:r>
@@ -2643,7 +3433,7 @@
           <w:lang w:val="en-SG"/>
         </w:rPr>
       </w:pPr>
-      <w:bookmarkStart w:id="1" w:name="_Toc222770310"/>
+      <w:bookmarkStart w:id="1" w:name="_Toc222794889"/>
       <w:r>
         <w:rPr>
           <w:lang w:val="en-SG"/>
@@ -2665,7 +3455,7 @@
           <w:lang w:val="en-SG"/>
         </w:rPr>
       </w:pPr>
-      <w:bookmarkStart w:id="2" w:name="_Toc222770311"/>
+      <w:bookmarkStart w:id="2" w:name="_Toc222794890"/>
       <w:r>
         <w:rPr>
           <w:lang w:val="en-SG"/>
@@ -2719,7 +3509,7 @@
           <w:lang w:val="en-SG"/>
         </w:rPr>
       </w:pPr>
-      <w:bookmarkStart w:id="3" w:name="_Toc222770312"/>
+      <w:bookmarkStart w:id="3" w:name="_Toc222794891"/>
       <w:r>
         <w:rPr>
           <w:lang w:val="en-SG"/>
@@ -2864,26 +3654,12 @@
     </w:p>
     <w:p>
       <w:pPr>
-        <w:rPr>
-          <w:lang w:val="en-SG"/>
-        </w:rPr>
-      </w:pPr>
-    </w:p>
-    <w:p>
-      <w:pPr>
-        <w:rPr>
-          <w:lang w:val="en-SG"/>
-        </w:rPr>
-      </w:pPr>
-    </w:p>
-    <w:p>
-      <w:pPr>
         <w:pStyle w:val="Heading1"/>
         <w:rPr>
           <w:lang w:val="en-SG"/>
         </w:rPr>
       </w:pPr>
-      <w:bookmarkStart w:id="4" w:name="_Toc222770313"/>
+      <w:bookmarkStart w:id="4" w:name="_Toc222794892"/>
       <w:r>
         <w:lastRenderedPageBreak/>
         <w:t>3.</w:t>
@@ -2936,7 +3712,7 @@
           <w:lang w:val="en-SG"/>
         </w:rPr>
       </w:pPr>
-      <w:bookmarkStart w:id="5" w:name="_Toc222770314"/>
+      <w:bookmarkStart w:id="5" w:name="_Toc222794893"/>
       <w:r>
         <w:rPr>
           <w:lang w:val="en-SG"/>
@@ -2963,7 +3739,7 @@
       <w:pPr>
         <w:pStyle w:val="Heading2"/>
       </w:pPr>
-      <w:bookmarkStart w:id="6" w:name="_Toc222770315"/>
+      <w:bookmarkStart w:id="6" w:name="_Toc222794894"/>
       <w:r>
         <w:t xml:space="preserve">4.1 </w:t>
       </w:r>
@@ -3087,7 +3863,7 @@
       <w:pPr>
         <w:pStyle w:val="Heading2"/>
       </w:pPr>
-      <w:bookmarkStart w:id="7" w:name="_Toc222770316"/>
+      <w:bookmarkStart w:id="7" w:name="_Toc222794895"/>
       <w:r>
         <w:t xml:space="preserve">4.2 </w:t>
       </w:r>
@@ -3211,8 +3987,13 @@
           </w:tcPr>
           <w:p>
             <w:r>
-              <w:t>Image labeling</w:t>
-            </w:r>
+              <w:t xml:space="preserve">Image </w:t>
+            </w:r>
+            <w:proofErr w:type="spellStart"/>
+            <w:r>
+              <w:t>labeling</w:t>
+            </w:r>
+            <w:proofErr w:type="spellEnd"/>
           </w:p>
         </w:tc>
       </w:tr>
@@ -3353,7 +4134,7 @@
       <w:pPr>
         <w:pStyle w:val="Heading1"/>
       </w:pPr>
-      <w:bookmarkStart w:id="8" w:name="_Toc222770317"/>
+      <w:bookmarkStart w:id="8" w:name="_Toc222794896"/>
       <w:r>
         <w:lastRenderedPageBreak/>
         <w:t xml:space="preserve">5. </w:t>
@@ -3372,7 +4153,7 @@
       <w:pPr>
         <w:pStyle w:val="Heading1"/>
       </w:pPr>
-      <w:bookmarkStart w:id="9" w:name="_Toc222770318"/>
+      <w:bookmarkStart w:id="9" w:name="_Toc222794897"/>
       <w:r>
         <w:t xml:space="preserve">6. </w:t>
       </w:r>
@@ -3385,7 +4166,7 @@
       <w:pPr>
         <w:pStyle w:val="Heading2"/>
       </w:pPr>
-      <w:bookmarkStart w:id="10" w:name="_Toc222770319"/>
+      <w:bookmarkStart w:id="10" w:name="_Toc222794898"/>
       <w:r>
         <w:t xml:space="preserve">6.1 </w:t>
       </w:r>
@@ -3403,7 +4184,7 @@
       <w:pPr>
         <w:pStyle w:val="Heading2"/>
       </w:pPr>
-      <w:bookmarkStart w:id="11" w:name="_Toc222770320"/>
+      <w:bookmarkStart w:id="11" w:name="_Toc222794899"/>
       <w:r>
         <w:t xml:space="preserve">6.2 </w:t>
       </w:r>
@@ -3449,7 +4230,7 @@
       <w:pPr>
         <w:pStyle w:val="Heading1"/>
       </w:pPr>
-      <w:bookmarkStart w:id="12" w:name="_Toc222770321"/>
+      <w:bookmarkStart w:id="12" w:name="_Toc222794900"/>
       <w:r>
         <w:t xml:space="preserve">7. </w:t>
       </w:r>
@@ -3462,7 +4243,7 @@
       <w:pPr>
         <w:pStyle w:val="Heading2"/>
       </w:pPr>
-      <w:bookmarkStart w:id="13" w:name="_Toc222770322"/>
+      <w:bookmarkStart w:id="13" w:name="_Toc222794901"/>
       <w:r>
         <w:t xml:space="preserve">7.1 </w:t>
       </w:r>
@@ -3480,7 +4261,7 @@
       <w:pPr>
         <w:pStyle w:val="Heading2"/>
       </w:pPr>
-      <w:bookmarkStart w:id="14" w:name="_Toc222770323"/>
+      <w:bookmarkStart w:id="14" w:name="_Toc222794902"/>
       <w:r>
         <w:t>7.2 Layer Responsibilities</w:t>
       </w:r>
@@ -3605,10 +4386,16 @@
       <w:pPr>
         <w:pStyle w:val="Heading1"/>
       </w:pPr>
-      <w:bookmarkStart w:id="15" w:name="_Toc222770324"/>
+      <w:bookmarkStart w:id="15" w:name="_Toc222794903"/>
       <w:r>
         <w:lastRenderedPageBreak/>
-        <w:t>8. Implementation</w:t>
+        <w:t xml:space="preserve">8. </w:t>
+      </w:r>
+      <w:r>
+        <w:t xml:space="preserve">Feature </w:t>
+      </w:r>
+      <w:r>
+        <w:t>Implementation</w:t>
       </w:r>
       <w:bookmarkEnd w:id="15"/>
     </w:p>
@@ -3616,7 +4403,7 @@
       <w:pPr>
         <w:pStyle w:val="Heading2"/>
       </w:pPr>
-      <w:bookmarkStart w:id="16" w:name="_Toc222770325"/>
+      <w:bookmarkStart w:id="16" w:name="_Toc222794904"/>
       <w:r>
         <w:t>8.1 Camera and Machine Learning</w:t>
       </w:r>
@@ -3624,17 +4411,41 @@
     </w:p>
     <w:p>
       <w:r>
-        <w:t>The camera functionality is implemented using CameraX, which provides a lifecycle-aware preview and frame analysis pipeline. An ImageAnalysis use case processes frames in real time, enabling the application to perform recognition tasks while maintaining a continuous camera preview.</w:t>
-      </w:r>
-    </w:p>
-    <w:p>
-      <w:pPr>
-        <w:rPr>
-          <w:lang w:val="en-SG"/>
-        </w:rPr>
-      </w:pPr>
-      <w:r>
-        <w:t>Three camera modes are supported. In barcode mode, detected barcodes are passed to the OpenFoodFacts API to retrieve product information, which is then used to search for recipes. In ingredient mode, ML Kit image labelling identifies food-related items in the frame and uses them as search inputs. In dish mode, recognised labels are matched against a predefined mapping of supported dishes to trigger recipe searches. Mode switching is handled through Compose recomposition so that the correct analyser is attached when the user changes modes.</w:t>
+        <w:t xml:space="preserve">The camera functionality is implemented using CameraX, which provides a lifecycle-aware preview and frame analysis pipeline. An </w:t>
+      </w:r>
+      <w:proofErr w:type="spellStart"/>
+      <w:r>
+        <w:t>ImageAnalysis</w:t>
+      </w:r>
+      <w:proofErr w:type="spellEnd"/>
+      <w:r>
+        <w:t xml:space="preserve"> use case processes frames in real time, enabling the application to perform recognition tasks while maintaining a continuous camera preview.</w:t>
+      </w:r>
+    </w:p>
+    <w:p>
+      <w:pPr>
+        <w:rPr>
+          <w:lang w:val="en-SG"/>
+        </w:rPr>
+      </w:pPr>
+      <w:r>
+        <w:t xml:space="preserve">Three camera modes are supported. In barcode mode, detected barcodes are passed to the </w:t>
+      </w:r>
+      <w:proofErr w:type="spellStart"/>
+      <w:r>
+        <w:t>OpenFoodFacts</w:t>
+      </w:r>
+      <w:proofErr w:type="spellEnd"/>
+      <w:r>
+        <w:t xml:space="preserve"> API to retrieve product information, which is then used to search for recipes. In ingredient mode, ML Kit image labelling identifies food-related items in the frame and uses them as search inputs. In dish mode, recognised labels are matched against a predefined mapping of supported dishes to trigger recipe searches. Mode switching is handled through Compose </w:t>
+      </w:r>
+      <w:proofErr w:type="spellStart"/>
+      <w:r>
+        <w:t>recomposition</w:t>
+      </w:r>
+      <w:proofErr w:type="spellEnd"/>
+      <w:r>
+        <w:t xml:space="preserve"> so that the correct analyser is attached when the user changes modes.</w:t>
       </w:r>
       <w:r>
         <w:br/>
@@ -3647,7 +4458,7 @@
           <w:lang w:val="en-SG"/>
         </w:rPr>
       </w:pPr>
-      <w:bookmarkStart w:id="17" w:name="_Toc222770326"/>
+      <w:bookmarkStart w:id="17" w:name="_Toc222794905"/>
       <w:r>
         <w:rPr>
           <w:lang w:val="en-SG"/>
@@ -3658,7 +4469,31 @@
     </w:p>
     <w:p>
       <w:r>
-        <w:t>FoodSnap uses a Room database as its local persistence layer to support offline access and improve performance. The database contains six entities: Recipe, Ingredient, RecipeIngredientCrossRef, SavedRecipe, UserIngredient, and Comment. These entities model both recipe data and user-specific information such as saved favourites and pantry items.</w:t>
+        <w:t xml:space="preserve">FoodSnap uses a Room database as its local persistence layer to support offline access and improve performance. The database contains six entities: Recipe, Ingredient, </w:t>
+      </w:r>
+      <w:proofErr w:type="spellStart"/>
+      <w:r>
+        <w:t>RecipeIngredientCrossRef</w:t>
+      </w:r>
+      <w:proofErr w:type="spellEnd"/>
+      <w:r>
+        <w:t xml:space="preserve">, </w:t>
+      </w:r>
+      <w:proofErr w:type="spellStart"/>
+      <w:r>
+        <w:t>SavedRecipe</w:t>
+      </w:r>
+      <w:proofErr w:type="spellEnd"/>
+      <w:r>
+        <w:t xml:space="preserve">, </w:t>
+      </w:r>
+      <w:proofErr w:type="spellStart"/>
+      <w:r>
+        <w:t>UserIngredient</w:t>
+      </w:r>
+      <w:proofErr w:type="spellEnd"/>
+      <w:r>
+        <w:t>, and Comment. These entities model both recipe data and user-specific information such as saved favourites and pantry items.</w:t>
       </w:r>
     </w:p>
     <w:p>
@@ -3673,7 +4508,7 @@
       <w:pPr>
         <w:pStyle w:val="Heading2"/>
       </w:pPr>
-      <w:bookmarkStart w:id="18" w:name="_Toc222770327"/>
+      <w:bookmarkStart w:id="18" w:name="_Toc222794906"/>
       <w:r>
         <w:t>8.3 Networking</w:t>
       </w:r>
@@ -3681,7 +4516,15 @@
     </w:p>
     <w:p>
       <w:r>
-        <w:t>Networking is implemented using Retrofit with Moshi for JSON parsing. Two external APIs are integrated into the application. The Spoonacular API provides recipe search results, detailed recipe information, and related recipe suggestions. The OpenFoodFacts API is used to translate scanned barcodes into product names that can be used as search queries.</w:t>
+        <w:t xml:space="preserve">Networking is implemented using Retrofit with Moshi for JSON parsing. Two external APIs are integrated into the application. The Spoonacular API provides recipe search results, detailed recipe information, and related recipe suggestions. The </w:t>
+      </w:r>
+      <w:proofErr w:type="spellStart"/>
+      <w:r>
+        <w:t>OpenFoodFacts</w:t>
+      </w:r>
+      <w:proofErr w:type="spellEnd"/>
+      <w:r>
+        <w:t xml:space="preserve"> API is used to translate scanned barcodes into product names that can be used as search queries.</w:t>
       </w:r>
     </w:p>
     <w:p>
@@ -3703,7 +4546,7 @@
           <w:lang w:val="en-SG"/>
         </w:rPr>
       </w:pPr>
-      <w:bookmarkStart w:id="19" w:name="_Toc222770328"/>
+      <w:bookmarkStart w:id="19" w:name="_Toc222794907"/>
       <w:r>
         <w:rPr>
           <w:lang w:val="en-SG"/>
@@ -3736,7 +4579,21 @@
         <w:rPr>
           <w:lang w:val="en-SG"/>
         </w:rPr>
-        <w:t>Voice search is implemented using Android’s SpeechRecognizer API. When activated, spoken input is converted into text and used as a search query. This allows users to interact with the app hands-free, improving convenience in real-world usage scenarios.</w:t>
+        <w:t xml:space="preserve">Voice search is implemented using Android’s </w:t>
+      </w:r>
+      <w:proofErr w:type="spellStart"/>
+      <w:r>
+        <w:rPr>
+          <w:lang w:val="en-SG"/>
+        </w:rPr>
+        <w:t>SpeechRecognizer</w:t>
+      </w:r>
+      <w:proofErr w:type="spellEnd"/>
+      <w:r>
+        <w:rPr>
+          <w:lang w:val="en-SG"/>
+        </w:rPr>
+        <w:t xml:space="preserve"> API. When activated, spoken input is converted into text and used as a search query. This allows users to interact with the app hands-free, improving convenience in real-world usage scenarios.</w:t>
       </w:r>
       <w:r>
         <w:rPr>
@@ -3752,7 +4609,7 @@
           <w:lang w:val="en-SG"/>
         </w:rPr>
       </w:pPr>
-      <w:bookmarkStart w:id="20" w:name="_Toc222770329"/>
+      <w:bookmarkStart w:id="20" w:name="_Toc222794908"/>
       <w:r>
         <w:rPr>
           <w:lang w:val="en-SG"/>
@@ -3800,7 +4657,7 @@
           <w:lang w:val="en-SG"/>
         </w:rPr>
       </w:pPr>
-      <w:bookmarkStart w:id="21" w:name="_Toc222770330"/>
+      <w:bookmarkStart w:id="21" w:name="_Toc222794909"/>
       <w:r>
         <w:rPr>
           <w:lang w:val="en-SG"/>
@@ -3848,7 +4705,7 @@
           <w:lang w:val="en-SG"/>
         </w:rPr>
       </w:pPr>
-      <w:bookmarkStart w:id="22" w:name="_Toc222770331"/>
+      <w:bookmarkStart w:id="22" w:name="_Toc222794910"/>
       <w:r>
         <w:rPr>
           <w:lang w:val="en-SG"/>
@@ -3880,7 +4737,21 @@
         <w:rPr>
           <w:lang w:val="en-SG"/>
         </w:rPr>
-        <w:t>The Canvas is layered above the camera preview within the Compose layout, and its visuals update in response to the current camera state. This feature demonstrates the use of custom drawing in Compose and fulfills the project requirement for Canvas usage.</w:t>
+        <w:t xml:space="preserve">The Canvas is layered above the camera preview within the Compose layout, and its visuals update in response to the current camera state. This feature demonstrates the use of custom drawing in Compose and </w:t>
+      </w:r>
+      <w:proofErr w:type="spellStart"/>
+      <w:r>
+        <w:rPr>
+          <w:lang w:val="en-SG"/>
+        </w:rPr>
+        <w:t>fulfills</w:t>
+      </w:r>
+      <w:proofErr w:type="spellEnd"/>
+      <w:r>
+        <w:rPr>
+          <w:lang w:val="en-SG"/>
+        </w:rPr>
+        <w:t xml:space="preserve"> the project requirement for Canvas usage.</w:t>
       </w:r>
     </w:p>
     <w:p>
@@ -3932,124 +4803,352 @@
           <w:lang w:val="en-SG"/>
         </w:rPr>
       </w:pPr>
-      <w:bookmarkStart w:id="23" w:name="_Toc222770332"/>
+      <w:bookmarkStart w:id="23" w:name="_Toc222794911"/>
       <w:r>
         <w:rPr>
           <w:lang w:val="en-SG"/>
         </w:rPr>
         <w:lastRenderedPageBreak/>
-        <w:t xml:space="preserve">9. </w:t>
-      </w:r>
-      <w:r>
-        <w:t>Software Engineering and Testing</w:t>
+        <w:t>9. Software Engineering Process</w:t>
       </w:r>
       <w:bookmarkEnd w:id="23"/>
     </w:p>
     <w:p>
-      <w:r>
-        <w:t>The development of FoodSnap followed an iterative process, beginning with the establishment of the project architecture and progressing through feature implementation in stages. This approach allowed the team to validate core functionality early and integrate new components incrementally, reducing integration risks. Regular code integration ensured that features remained compatible as the application evolved.</w:t>
+      <w:pPr>
+        <w:pStyle w:val="Heading2"/>
+        <w:rPr>
+          <w:lang w:val="en-SG"/>
+        </w:rPr>
+      </w:pPr>
+      <w:bookmarkStart w:id="24" w:name="_Toc222794912"/>
+      <w:r>
+        <w:rPr>
+          <w:lang w:val="en-SG"/>
+        </w:rPr>
+        <w:t>9.1 Development Approach</w:t>
+      </w:r>
+      <w:bookmarkEnd w:id="24"/>
+    </w:p>
+    <w:p>
+      <w:r>
+        <w:t>The development of FoodSnap followed an iterative process, beginning with the establishment of the project architecture and progressing through feature implementation in stages. This allowed core functionality to be validated early while new components were integrated gradually, reducing integration risks. Regular integration ensured that features remained compatible as the application evolved.</w:t>
+      </w:r>
+    </w:p>
+    <w:p>
+      <w:pPr>
+        <w:pStyle w:val="Heading2"/>
+      </w:pPr>
+      <w:bookmarkStart w:id="25" w:name="_Toc222794913"/>
+      <w:r>
+        <w:t>9.2 Version Control and Collaboration</w:t>
+      </w:r>
+      <w:bookmarkEnd w:id="25"/>
+    </w:p>
+    <w:p>
+      <w:r>
+        <w:t>Version control was managed using Git and GitHub, providing a clear history of changes and enabling collaborative development. This allowed progress to be tracked consistently and ensured that contributions from different team members could be integrated smoothly.</w:t>
+      </w:r>
+    </w:p>
+    <w:p>
+      <w:pPr>
+        <w:pStyle w:val="Heading2"/>
+        <w:rPr>
+          <w:lang w:val="en-SG"/>
+        </w:rPr>
+      </w:pPr>
+      <w:bookmarkStart w:id="26" w:name="_Toc222794914"/>
+      <w:r>
+        <w:rPr>
+          <w:lang w:val="en-SG"/>
+        </w:rPr>
+        <w:t>9.3 Continuous Integration</w:t>
+      </w:r>
+      <w:bookmarkEnd w:id="26"/>
+    </w:p>
+    <w:p>
+      <w:r>
+        <w:t>Continuous integration workflows automated linting, testing, and build processes. These checks helped detect issues early and maintained overall code quality throughout development.</w:t>
       </w:r>
     </w:p>
     <w:p/>
     <w:p>
-      <w:r>
-        <w:t>Version control was managed using Git and GitHub, providing a clear history of changes and enabling collaborative development. Continuous integration workflows automated linting, testing, and build processes, allowing issues to be detected early and maintaining overall code quality throughout the project lifecycle.</w:t>
+      <w:pPr>
+        <w:pStyle w:val="Heading1"/>
+        <w:rPr>
+          <w:lang w:val="en-SG"/>
+        </w:rPr>
+      </w:pPr>
+      <w:bookmarkStart w:id="27" w:name="_Toc222794915"/>
+      <w:r>
+        <w:rPr>
+          <w:lang w:val="en-SG"/>
+        </w:rPr>
+        <w:t>10. Testing and Validation</w:t>
+      </w:r>
+      <w:bookmarkEnd w:id="27"/>
+    </w:p>
+    <w:p>
+      <w:pPr>
+        <w:pStyle w:val="Heading2"/>
+        <w:rPr>
+          <w:lang w:val="en-SG"/>
+        </w:rPr>
+      </w:pPr>
+      <w:bookmarkStart w:id="28" w:name="_Toc222794916"/>
+      <w:r>
+        <w:rPr>
+          <w:lang w:val="en-SG"/>
+        </w:rPr>
+        <w:t>10.1 Unit Testing</w:t>
+      </w:r>
+      <w:bookmarkEnd w:id="28"/>
+    </w:p>
+    <w:p>
+      <w:pPr>
+        <w:rPr>
+          <w:lang w:val="en-SG"/>
+        </w:rPr>
+      </w:pPr>
+      <w:r>
+        <w:rPr>
+          <w:lang w:val="en-SG"/>
+        </w:rPr>
+        <w:t>Unit testing focused on business logic and repository behaviour, verifying that data operations produced expected results. This ensured core functionality worked correctly in isolation.</w:t>
+      </w:r>
+    </w:p>
+    <w:p>
+      <w:pPr>
+        <w:pStyle w:val="Heading2"/>
+        <w:rPr>
+          <w:lang w:val="en-SG"/>
+        </w:rPr>
+      </w:pPr>
+      <w:bookmarkStart w:id="29" w:name="_Toc222794917"/>
+      <w:r>
+        <w:rPr>
+          <w:lang w:val="en-SG"/>
+        </w:rPr>
+        <w:t>10.2 Instrumentation Testing</w:t>
+      </w:r>
+      <w:bookmarkEnd w:id="29"/>
+    </w:p>
+    <w:p>
+      <w:pPr>
+        <w:rPr>
+          <w:lang w:val="en-SG"/>
+        </w:rPr>
+      </w:pPr>
+      <w:r>
+        <w:rPr>
+          <w:lang w:val="en-SG"/>
+        </w:rPr>
+        <w:t>Instrumentation tests validated database interactions and content provider functionality within a real Android environment. This helped confirm correct behaviour when interacting with platform components.</w:t>
+      </w:r>
+    </w:p>
+    <w:p>
+      <w:pPr>
+        <w:pStyle w:val="Heading2"/>
+        <w:rPr>
+          <w:lang w:val="en-SG"/>
+        </w:rPr>
+      </w:pPr>
+      <w:bookmarkStart w:id="30" w:name="_Toc222794918"/>
+      <w:r>
+        <w:rPr>
+          <w:lang w:val="en-SG"/>
+        </w:rPr>
+        <w:t>10.3 Testing Strategy</w:t>
+      </w:r>
+      <w:bookmarkEnd w:id="30"/>
+    </w:p>
+    <w:p>
+      <w:pPr>
+        <w:rPr>
+          <w:lang w:val="en-SG"/>
+        </w:rPr>
+      </w:pPr>
+      <w:r>
+        <w:rPr>
+          <w:lang w:val="en-SG"/>
+        </w:rPr>
+        <w:t>Together, unit and instrumentation testing formed a layered approach that improved reliability and ensured the application behaved as intended under normal usage conditions.</w:t>
+      </w:r>
+    </w:p>
+    <w:p>
+      <w:pPr>
+        <w:rPr>
+          <w:lang w:val="en-SG"/>
+        </w:rPr>
+      </w:pPr>
+    </w:p>
+    <w:p>
+      <w:pPr>
+        <w:rPr>
+          <w:lang w:val="en-SG"/>
+        </w:rPr>
+      </w:pPr>
+    </w:p>
+    <w:p>
+      <w:pPr>
+        <w:rPr>
+          <w:lang w:val="en-SG"/>
+        </w:rPr>
+      </w:pPr>
+    </w:p>
+    <w:p>
+      <w:pPr>
+        <w:rPr>
+          <w:lang w:val="en-SG"/>
+        </w:rPr>
+      </w:pPr>
+    </w:p>
+    <w:p>
+      <w:pPr>
+        <w:rPr>
+          <w:lang w:val="en-SG"/>
+        </w:rPr>
+      </w:pPr>
+    </w:p>
+    <w:p>
+      <w:pPr>
+        <w:pStyle w:val="Heading1"/>
+      </w:pPr>
+      <w:bookmarkStart w:id="31" w:name="_Toc222794919"/>
+      <w:r>
+        <w:lastRenderedPageBreak/>
+        <w:t xml:space="preserve">11. </w:t>
+      </w:r>
+      <w:r>
+        <w:t>Evaluation and Discussion</w:t>
+      </w:r>
+      <w:bookmarkEnd w:id="31"/>
+    </w:p>
+    <w:p>
+      <w:pPr>
+        <w:pStyle w:val="Heading2"/>
+        <w:rPr>
+          <w:lang w:val="en-SG"/>
+        </w:rPr>
+      </w:pPr>
+      <w:bookmarkStart w:id="32" w:name="_Toc222794920"/>
+      <w:r>
+        <w:rPr>
+          <w:lang w:val="en-SG"/>
+        </w:rPr>
+        <w:t>11.1 Feature Outcomes</w:t>
+      </w:r>
+      <w:bookmarkEnd w:id="32"/>
+    </w:p>
+    <w:p>
+      <w:pPr>
+        <w:rPr>
+          <w:lang w:val="en-SG"/>
+        </w:rPr>
+      </w:pPr>
+      <w:r>
+        <w:rPr>
+          <w:lang w:val="en-SG"/>
+        </w:rPr>
+        <w:t>The project successfully delivered all planned features, demonstrating the integration of multiple mobile computing technologies. Offline caching improves responsiveness by allowing data to be displayed immediately, while camera recognition operates smoothly in real time. Overall system performance was stable during typical workflows such as searching, scanning, and viewing recipes.</w:t>
+      </w:r>
+    </w:p>
+    <w:p>
+      <w:pPr>
+        <w:pStyle w:val="Heading2"/>
+        <w:rPr>
+          <w:lang w:val="en-SG"/>
+        </w:rPr>
+      </w:pPr>
+      <w:bookmarkStart w:id="33" w:name="_Toc222794921"/>
+      <w:r>
+        <w:rPr>
+          <w:lang w:val="en-SG"/>
+        </w:rPr>
+        <w:t>11.2 User Experience</w:t>
+      </w:r>
+      <w:bookmarkEnd w:id="33"/>
+    </w:p>
+    <w:p>
+      <w:pPr>
+        <w:rPr>
+          <w:lang w:val="en-SG"/>
+        </w:rPr>
+      </w:pPr>
+      <w:r>
+        <w:rPr>
+          <w:lang w:val="en-SG"/>
+        </w:rPr>
+        <w:t>From a user perspective, the application provides an intuitive experience that minimises manual input. Features such as camera scanning, voice search, and cooking mode create a practical workflow aligned with real-world usage. Sensors and multimedia capabilities enhance usability while maintaining a simple interface.</w:t>
+      </w:r>
+    </w:p>
+    <w:p>
+      <w:pPr>
+        <w:pStyle w:val="Heading2"/>
+        <w:rPr>
+          <w:lang w:val="en-SG"/>
+        </w:rPr>
+      </w:pPr>
+      <w:bookmarkStart w:id="34" w:name="_Toc222794922"/>
+      <w:r>
+        <w:rPr>
+          <w:lang w:val="en-SG"/>
+        </w:rPr>
+        <w:t>11.3 Limitations</w:t>
+      </w:r>
+      <w:bookmarkEnd w:id="34"/>
+    </w:p>
+    <w:p>
+      <w:pPr>
+        <w:rPr>
+          <w:lang w:val="en-SG"/>
+        </w:rPr>
+      </w:pPr>
+      <w:r>
+        <w:rPr>
+          <w:lang w:val="en-SG"/>
+        </w:rPr>
+        <w:t>Some limitations remain due to reliance on external services and recognition accuracy. API quotas may restrict heavy usage, and recognition results can vary depending on environmental conditions. These constraints highlight areas for further refinement.</w:t>
+      </w:r>
+    </w:p>
+    <w:p>
+      <w:pPr>
+        <w:rPr>
+          <w:lang w:val="en-SG"/>
+        </w:rPr>
+      </w:pPr>
+      <w:r>
+        <w:rPr>
+          <w:lang w:val="en-SG"/>
+        </w:rPr>
+        <w:t>The image recognition currently uses a general-purpose model, which can produce broad classifications (for example identifying items simply as “fruit” rather than distinguishing specific ingredients), and could be improved with a more specialised model.</w:t>
       </w:r>
     </w:p>
     <w:p/>
     <w:p>
-      <w:r>
-        <w:t>Testing was conducted at both unit and instrumentation levels to ensure correctness across different layers of the application. Unit tests focused on business logic and repository behaviour, verifying that data operations produced expected results. Instrumentation tests validated database interactions and content provider functionality within a real Android environment. This layered testing strategy improved reliability and ensured the application behaved as intended under normal usage conditions.</w:t>
+      <w:pPr>
+        <w:pStyle w:val="Heading1"/>
+      </w:pPr>
+      <w:bookmarkStart w:id="35" w:name="_Toc222794923"/>
+      <w:r>
+        <w:t>12. AI Usage Declaration</w:t>
+      </w:r>
+      <w:bookmarkEnd w:id="35"/>
+    </w:p>
+    <w:p>
+      <w:r>
+        <w:t>AI tools were used to assist with architecture planning, boilerplate code generation, debugging, and documentation. They were also used to provide guidance on report organisation and overall structure to improve clarity and readability. All AI-assisted outputs were reviewed, verified, and, where necessary, modified by team members before being incorporated into the project.</w:t>
       </w:r>
     </w:p>
     <w:p/>
     <w:p>
       <w:pPr>
         <w:pStyle w:val="Heading1"/>
-        <w:rPr>
-          <w:lang w:val="en-SG"/>
-        </w:rPr>
-      </w:pPr>
-      <w:bookmarkStart w:id="24" w:name="_Toc222770333"/>
-      <w:r>
-        <w:rPr>
-          <w:lang w:val="en-SG"/>
-        </w:rPr>
-        <w:t>10. Evaluation and Discussion</w:t>
-      </w:r>
-      <w:bookmarkEnd w:id="24"/>
-    </w:p>
-    <w:p>
-      <w:r>
-        <w:t>The project successfully delivered all planned features, demonstrating the integration of multiple mobile computing technologies within a single application. The offline caching mechanism improves responsiveness by allowing data to be displayed immediately, while camera-based recognition operates smoothly during real-time use. Overall system performance was stable during typical workflows such as searching, scanning, and viewing recipes.</w:t>
-      </w:r>
-    </w:p>
-    <w:p/>
-    <w:p>
-      <w:r>
-        <w:t>From a user perspective, the application provides an intuitive experience that minimises manual input. Features such as camera scanning, voice search, and cooking mode create a practical and engaging workflow that aligns with real-world usage scenarios. The integration of sensors and multimedia capabilities enhances usability while maintaining a clear and simple interface.</w:t>
-      </w:r>
-    </w:p>
-    <w:p/>
-    <w:p>
-      <w:r>
-        <w:t>Despite these strengths, some limitations remain due to reliance on external services and recognition accuracy. API quotas may restrict heavy usage, and recognition results can vary depending on environmental conditions. These constraints highlight areas where further refinement and optimisation could improve the system.</w:t>
-      </w:r>
-    </w:p>
-    <w:p>
-      <w:pPr>
-        <w:pStyle w:val="Heading1"/>
-      </w:pPr>
-      <w:bookmarkStart w:id="25" w:name="_Toc222770334"/>
-      <w:r>
-        <w:lastRenderedPageBreak/>
-        <w:t>11. Conclusion</w:t>
-      </w:r>
-      <w:bookmarkEnd w:id="25"/>
-    </w:p>
-    <w:p>
-      <w:r>
-        <w:t>FoodSnap demonstrates how modern Android technologies can be combined to build a cohesive and feature-rich mobile application. By integrating camera-based recognition, offline-first data management, multimedia interaction, and clean architectural principles, the project achieves its objective of providing a practical recipe discovery tool.</w:t>
-      </w:r>
-    </w:p>
-    <w:p/>
-    <w:p>
-      <w:r>
-        <w:t>The development process also reinforced key software engineering practices, including modular design, iterative development, and automated testing. These practices contributed to the stability and maintainability of the final application.</w:t>
-      </w:r>
-    </w:p>
-    <w:p/>
-    <w:p>
-      <w:r>
-        <w:t>Future enhancements could expand the system’s capabilities by introducing features such as personalised recommendations, improved recognition accuracy, meal planning support, or cloud synchronisation. These directions provide opportunities to further improve usability and extend the application beyond its current scope.</w:t>
-      </w:r>
-    </w:p>
-    <w:p/>
-    <w:p>
-      <w:pPr>
-        <w:pStyle w:val="Heading1"/>
-      </w:pPr>
-      <w:bookmarkStart w:id="26" w:name="_Toc222770335"/>
-      <w:r>
-        <w:t>12. AI Usage Declaration</w:t>
-      </w:r>
-      <w:bookmarkEnd w:id="26"/>
-    </w:p>
-    <w:p>
-      <w:r>
-        <w:t>AI tools were used to assist with architecture planning, boilerplate code generation, debugging, and documentation. They were also used to provide guidance on report organisation and overall structure to improve clarity and readability. All AI-assisted outputs were reviewed, verified, and, where necessary, modified by team members before being incorporated into the project.</w:t>
-      </w:r>
-    </w:p>
-    <w:p/>
-    <w:p>
-      <w:pPr>
-        <w:pStyle w:val="Heading1"/>
-      </w:pPr>
-      <w:bookmarkStart w:id="27" w:name="_Toc222770336"/>
+      </w:pPr>
+      <w:bookmarkStart w:id="36" w:name="_Toc222794924"/>
       <w:r>
         <w:t>13. Team Contributions</w:t>
       </w:r>
-      <w:bookmarkEnd w:id="27"/>
+      <w:bookmarkEnd w:id="36"/>
     </w:p>
     <w:tbl>
       <w:tblPr>
@@ -4226,7 +5325,15 @@
               <w:jc w:val="center"/>
             </w:pPr>
             <w:r>
-              <w:t>UI, ViewModels, navigation</w:t>
+              <w:t xml:space="preserve">UI, </w:t>
+            </w:r>
+            <w:proofErr w:type="spellStart"/>
+            <w:r>
+              <w:t>ViewModels</w:t>
+            </w:r>
+            <w:proofErr w:type="spellEnd"/>
+            <w:r>
+              <w:t>, navigation</w:t>
             </w:r>
           </w:p>
         </w:tc>
@@ -4332,8 +5439,13 @@
               <w:jc w:val="center"/>
             </w:pPr>
             <w:r>
-              <w:t>Muhammad Fakhrurazi</w:t>
-            </w:r>
+              <w:t xml:space="preserve">Muhammad </w:t>
+            </w:r>
+            <w:proofErr w:type="spellStart"/>
+            <w:r>
+              <w:t>Fakhrurazi</w:t>
+            </w:r>
+            <w:proofErr w:type="spellEnd"/>
           </w:p>
         </w:tc>
         <w:tc>
@@ -5682,6 +6794,7 @@
   <w:style w:type="character" w:default="1" w:styleId="DefaultParagraphFont">
     <w:name w:val="Default Paragraph Font"/>
     <w:uiPriority w:val="1"/>
+    <w:semiHidden/>
     <w:unhideWhenUsed/>
   </w:style>
   <w:style w:type="table" w:default="1" w:styleId="TableNormal">
@@ -6069,10 +7182,18 @@
     <w:autoRedefine/>
     <w:uiPriority w:val="39"/>
     <w:unhideWhenUsed/>
-    <w:rsid w:val="003365D7"/>
+    <w:rsid w:val="00715264"/>
     <w:pPr>
+      <w:tabs>
+        <w:tab w:val="right" w:leader="dot" w:pos="9016"/>
+      </w:tabs>
       <w:spacing w:after="100"/>
     </w:pPr>
+    <w:rPr>
+      <w:noProof/>
+      <w:sz w:val="20"/>
+      <w:szCs w:val="20"/>
+    </w:rPr>
   </w:style>
   <w:style w:type="paragraph" w:styleId="TOC2">
     <w:name w:val="toc 2"/>

</xml_diff>